<commit_message>
Update praca inzynierska document
</commit_message>
<xml_diff>
--- a/_assets/praca-inzynierska.docx
+++ b/_assets/praca-inzynierska.docx
@@ -1,6 +1,6 @@
 
 <file path=word/document.xml><?xml version="1.0" encoding="utf-8"?>
-<w:document xmlns:wpc="http://schemas.microsoft.com/office/word/2010/wordprocessingCanvas" xmlns:mo="http://schemas.microsoft.com/office/mac/office/2008/main" xmlns:mc="http://schemas.openxmlformats.org/markup-compatibility/2006" xmlns:mv="urn:schemas-microsoft-com:mac:vml" xmlns:o="urn:schemas-microsoft-com:office:office" xmlns:r="http://schemas.openxmlformats.org/officeDocument/2006/relationships" xmlns:m="http://schemas.openxmlformats.org/officeDocument/2006/math" xmlns:v="urn:schemas-microsoft-com:vml" xmlns:wp14="http://schemas.microsoft.com/office/word/2010/wordprocessingDrawing" xmlns:wp="http://schemas.openxmlformats.org/drawingml/2006/wordprocessingDrawing" xmlns:w10="urn:schemas-microsoft-com:office:word" xmlns:w="http://schemas.openxmlformats.org/wordprocessingml/2006/main" xmlns:w14="http://schemas.microsoft.com/office/word/2010/wordml" xmlns:w15="http://schemas.microsoft.com/office/word/2012/wordml" xmlns:wpg="http://schemas.microsoft.com/office/word/2010/wordprocessingGroup" xmlns:wpi="http://schemas.microsoft.com/office/word/2010/wordprocessingInk" xmlns:wne="http://schemas.microsoft.com/office/word/2006/wordml" xmlns:wps="http://schemas.microsoft.com/office/word/2010/wordprocessingShape" mc:Ignorable="w14 w15 wp14">
+<w:document xmlns:wpc="http://schemas.microsoft.com/office/word/2010/wordprocessingCanvas" xmlns:cx="http://schemas.microsoft.com/office/drawing/2014/chartex" xmlns:cx1="http://schemas.microsoft.com/office/drawing/2015/9/8/chartex" xmlns:cx2="http://schemas.microsoft.com/office/drawing/2015/10/21/chartex" xmlns:cx3="http://schemas.microsoft.com/office/drawing/2016/5/9/chartex" xmlns:cx4="http://schemas.microsoft.com/office/drawing/2016/5/10/chartex" xmlns:cx5="http://schemas.microsoft.com/office/drawing/2016/5/11/chartex" xmlns:cx6="http://schemas.microsoft.com/office/drawing/2016/5/12/chartex" xmlns:cx7="http://schemas.microsoft.com/office/drawing/2016/5/13/chartex" xmlns:cx8="http://schemas.microsoft.com/office/drawing/2016/5/14/chartex" xmlns:mc="http://schemas.openxmlformats.org/markup-compatibility/2006" xmlns:aink="http://schemas.microsoft.com/office/drawing/2016/ink" xmlns:am3d="http://schemas.microsoft.com/office/drawing/2017/model3d" xmlns:o="urn:schemas-microsoft-com:office:office" xmlns:r="http://schemas.openxmlformats.org/officeDocument/2006/relationships" xmlns:m="http://schemas.openxmlformats.org/officeDocument/2006/math" xmlns:v="urn:schemas-microsoft-com:vml" xmlns:wp14="http://schemas.microsoft.com/office/word/2010/wordprocessingDrawing" xmlns:wp="http://schemas.openxmlformats.org/drawingml/2006/wordprocessingDrawing" xmlns:w10="urn:schemas-microsoft-com:office:word" xmlns:w="http://schemas.openxmlformats.org/wordprocessingml/2006/main" xmlns:w14="http://schemas.microsoft.com/office/word/2010/wordml" xmlns:w15="http://schemas.microsoft.com/office/word/2012/wordml" xmlns:w16cid="http://schemas.microsoft.com/office/word/2016/wordml/cid" xmlns:w16se="http://schemas.microsoft.com/office/word/2015/wordml/symex" xmlns:wpg="http://schemas.microsoft.com/office/word/2010/wordprocessingGroup" xmlns:wpi="http://schemas.microsoft.com/office/word/2010/wordprocessingInk" xmlns:wne="http://schemas.microsoft.com/office/word/2006/wordml" xmlns:wps="http://schemas.microsoft.com/office/word/2010/wordprocessingShape" mc:Ignorable="w14 w15 w16se w16cid wp14">
   <w:body>
     <w:tbl>
       <w:tblPr>
@@ -375,7 +375,6 @@
         <w:pStyle w:val="Ukryty"/>
       </w:pPr>
       <w:r>
-        <w:lastRenderedPageBreak/>
         <w:t>Ta strona powinna być pusta. Uwaga, ten tekst jest ukryty i nie będzie widoczny na wydruku.</w:t>
       </w:r>
     </w:p>
@@ -3307,11 +3306,32 @@
       <w:r>
         <w:t>.</w:t>
       </w:r>
+      <w:r>
+        <w:t xml:space="preserve"> Będę także korzystał z metod wirtualizacji opartych na </w:t>
+      </w:r>
+      <w:proofErr w:type="spellStart"/>
+      <w:r>
+        <w:t>Dockerze</w:t>
+      </w:r>
+      <w:proofErr w:type="spellEnd"/>
+      <w:r>
+        <w:t xml:space="preserve"> używając </w:t>
+      </w:r>
+      <w:proofErr w:type="spellStart"/>
+      <w:r>
+        <w:t>docker-compose</w:t>
+      </w:r>
+      <w:proofErr w:type="spellEnd"/>
+      <w:r>
+        <w:t>.</w:t>
+      </w:r>
     </w:p>
     <w:p>
       <w:pPr>
         <w:pStyle w:val="Akapitzwciciem"/>
       </w:pPr>
+      <w:bookmarkStart w:id="2" w:name="_GoBack"/>
+      <w:bookmarkEnd w:id="2"/>
     </w:p>
     <w:p>
       <w:pPr>
@@ -3564,7 +3584,7 @@
           <w:szCs w:val="32"/>
         </w:rPr>
       </w:pPr>
-      <w:bookmarkStart w:id="2" w:name="_Toc486605307"/>
+      <w:bookmarkStart w:id="3" w:name="_Toc486605307"/>
       <w:r>
         <w:br w:type="page"/>
       </w:r>
@@ -3577,7 +3597,7 @@
         <w:lastRenderedPageBreak/>
         <w:t>Charakterystyka/analiza problemu</w:t>
       </w:r>
-      <w:bookmarkEnd w:id="2"/>
+      <w:bookmarkEnd w:id="3"/>
     </w:p>
     <w:p>
       <w:pPr>
@@ -3726,8 +3746,6 @@
       <w:pPr>
         <w:pStyle w:val="Akapitzwciciem"/>
       </w:pPr>
-      <w:bookmarkStart w:id="3" w:name="_GoBack"/>
-      <w:bookmarkEnd w:id="3"/>
     </w:p>
     <w:p>
       <w:pPr>
@@ -10483,9 +10501,13 @@
           <w:kern w:val="32"/>
           <w:sz w:val="32"/>
           <w:szCs w:val="32"/>
-        </w:rPr>
-      </w:pPr>
-      <w:r>
+          <w:lang w:val="en-US"/>
+        </w:rPr>
+      </w:pPr>
+      <w:r>
+        <w:rPr>
+          <w:lang w:val="en-US"/>
+        </w:rPr>
         <w:br w:type="page"/>
       </w:r>
     </w:p>
@@ -12161,6 +12183,7 @@
         <w:r>
           <w:rPr>
             <w:noProof/>
+            <w:webHidden/>
           </w:rPr>
         </w:r>
         <w:r>
@@ -12209,7 +12232,7 @@
 </file>
 
 <file path=word/endnotes.xml><?xml version="1.0" encoding="utf-8"?>
-<w:endnotes xmlns:wpc="http://schemas.microsoft.com/office/word/2010/wordprocessingCanvas" xmlns:mo="http://schemas.microsoft.com/office/mac/office/2008/main" xmlns:mc="http://schemas.openxmlformats.org/markup-compatibility/2006" xmlns:mv="urn:schemas-microsoft-com:mac:vml" xmlns:o="urn:schemas-microsoft-com:office:office" xmlns:r="http://schemas.openxmlformats.org/officeDocument/2006/relationships" xmlns:m="http://schemas.openxmlformats.org/officeDocument/2006/math" xmlns:v="urn:schemas-microsoft-com:vml" xmlns:wp14="http://schemas.microsoft.com/office/word/2010/wordprocessingDrawing" xmlns:wp="http://schemas.openxmlformats.org/drawingml/2006/wordprocessingDrawing" xmlns:w10="urn:schemas-microsoft-com:office:word" xmlns:w="http://schemas.openxmlformats.org/wordprocessingml/2006/main" xmlns:w14="http://schemas.microsoft.com/office/word/2010/wordml" xmlns:w15="http://schemas.microsoft.com/office/word/2012/wordml" xmlns:wpg="http://schemas.microsoft.com/office/word/2010/wordprocessingGroup" xmlns:wpi="http://schemas.microsoft.com/office/word/2010/wordprocessingInk" xmlns:wne="http://schemas.microsoft.com/office/word/2006/wordml" xmlns:wps="http://schemas.microsoft.com/office/word/2010/wordprocessingShape" mc:Ignorable="w14 w15 wp14">
+<w:endnotes xmlns:wpc="http://schemas.microsoft.com/office/word/2010/wordprocessingCanvas" xmlns:cx="http://schemas.microsoft.com/office/drawing/2014/chartex" xmlns:cx1="http://schemas.microsoft.com/office/drawing/2015/9/8/chartex" xmlns:cx2="http://schemas.microsoft.com/office/drawing/2015/10/21/chartex" xmlns:cx3="http://schemas.microsoft.com/office/drawing/2016/5/9/chartex" xmlns:cx4="http://schemas.microsoft.com/office/drawing/2016/5/10/chartex" xmlns:cx5="http://schemas.microsoft.com/office/drawing/2016/5/11/chartex" xmlns:cx6="http://schemas.microsoft.com/office/drawing/2016/5/12/chartex" xmlns:cx7="http://schemas.microsoft.com/office/drawing/2016/5/13/chartex" xmlns:cx8="http://schemas.microsoft.com/office/drawing/2016/5/14/chartex" xmlns:mc="http://schemas.openxmlformats.org/markup-compatibility/2006" xmlns:aink="http://schemas.microsoft.com/office/drawing/2016/ink" xmlns:am3d="http://schemas.microsoft.com/office/drawing/2017/model3d" xmlns:o="urn:schemas-microsoft-com:office:office" xmlns:r="http://schemas.openxmlformats.org/officeDocument/2006/relationships" xmlns:m="http://schemas.openxmlformats.org/officeDocument/2006/math" xmlns:v="urn:schemas-microsoft-com:vml" xmlns:wp14="http://schemas.microsoft.com/office/word/2010/wordprocessingDrawing" xmlns:wp="http://schemas.openxmlformats.org/drawingml/2006/wordprocessingDrawing" xmlns:w10="urn:schemas-microsoft-com:office:word" xmlns:w="http://schemas.openxmlformats.org/wordprocessingml/2006/main" xmlns:w14="http://schemas.microsoft.com/office/word/2010/wordml" xmlns:w15="http://schemas.microsoft.com/office/word/2012/wordml" xmlns:w16cid="http://schemas.microsoft.com/office/word/2016/wordml/cid" xmlns:w16se="http://schemas.microsoft.com/office/word/2015/wordml/symex" xmlns:wpg="http://schemas.microsoft.com/office/word/2010/wordprocessingGroup" xmlns:wpi="http://schemas.microsoft.com/office/word/2010/wordprocessingInk" xmlns:wne="http://schemas.microsoft.com/office/word/2006/wordml" xmlns:wps="http://schemas.microsoft.com/office/word/2010/wordprocessingShape" mc:Ignorable="w14 w15 w16se w16cid wp14">
   <w:endnote w:type="separator" w:id="-1">
     <w:p>
       <w:r>
@@ -12228,7 +12251,7 @@
 </file>
 
 <file path=word/footer1.xml><?xml version="1.0" encoding="utf-8"?>
-<w:ftr xmlns:wpc="http://schemas.microsoft.com/office/word/2010/wordprocessingCanvas" xmlns:mo="http://schemas.microsoft.com/office/mac/office/2008/main" xmlns:mc="http://schemas.openxmlformats.org/markup-compatibility/2006" xmlns:mv="urn:schemas-microsoft-com:mac:vml" xmlns:o="urn:schemas-microsoft-com:office:office" xmlns:r="http://schemas.openxmlformats.org/officeDocument/2006/relationships" xmlns:m="http://schemas.openxmlformats.org/officeDocument/2006/math" xmlns:v="urn:schemas-microsoft-com:vml" xmlns:wp14="http://schemas.microsoft.com/office/word/2010/wordprocessingDrawing" xmlns:wp="http://schemas.openxmlformats.org/drawingml/2006/wordprocessingDrawing" xmlns:w10="urn:schemas-microsoft-com:office:word" xmlns:w="http://schemas.openxmlformats.org/wordprocessingml/2006/main" xmlns:w14="http://schemas.microsoft.com/office/word/2010/wordml" xmlns:w15="http://schemas.microsoft.com/office/word/2012/wordml" xmlns:wpg="http://schemas.microsoft.com/office/word/2010/wordprocessingGroup" xmlns:wpi="http://schemas.microsoft.com/office/word/2010/wordprocessingInk" xmlns:wne="http://schemas.microsoft.com/office/word/2006/wordml" xmlns:wps="http://schemas.microsoft.com/office/word/2010/wordprocessingShape" mc:Ignorable="w14 w15 wp14">
+<w:ftr xmlns:wpc="http://schemas.microsoft.com/office/word/2010/wordprocessingCanvas" xmlns:cx="http://schemas.microsoft.com/office/drawing/2014/chartex" xmlns:cx1="http://schemas.microsoft.com/office/drawing/2015/9/8/chartex" xmlns:cx2="http://schemas.microsoft.com/office/drawing/2015/10/21/chartex" xmlns:cx3="http://schemas.microsoft.com/office/drawing/2016/5/9/chartex" xmlns:cx4="http://schemas.microsoft.com/office/drawing/2016/5/10/chartex" xmlns:cx5="http://schemas.microsoft.com/office/drawing/2016/5/11/chartex" xmlns:cx6="http://schemas.microsoft.com/office/drawing/2016/5/12/chartex" xmlns:cx7="http://schemas.microsoft.com/office/drawing/2016/5/13/chartex" xmlns:cx8="http://schemas.microsoft.com/office/drawing/2016/5/14/chartex" xmlns:mc="http://schemas.openxmlformats.org/markup-compatibility/2006" xmlns:aink="http://schemas.microsoft.com/office/drawing/2016/ink" xmlns:am3d="http://schemas.microsoft.com/office/drawing/2017/model3d" xmlns:o="urn:schemas-microsoft-com:office:office" xmlns:r="http://schemas.openxmlformats.org/officeDocument/2006/relationships" xmlns:m="http://schemas.openxmlformats.org/officeDocument/2006/math" xmlns:v="urn:schemas-microsoft-com:vml" xmlns:wp14="http://schemas.microsoft.com/office/word/2010/wordprocessingDrawing" xmlns:wp="http://schemas.openxmlformats.org/drawingml/2006/wordprocessingDrawing" xmlns:w10="urn:schemas-microsoft-com:office:word" xmlns:w="http://schemas.openxmlformats.org/wordprocessingml/2006/main" xmlns:w14="http://schemas.microsoft.com/office/word/2010/wordml" xmlns:w15="http://schemas.microsoft.com/office/word/2012/wordml" xmlns:w16cid="http://schemas.microsoft.com/office/word/2016/wordml/cid" xmlns:w16se="http://schemas.microsoft.com/office/word/2015/wordml/symex" xmlns:wpg="http://schemas.microsoft.com/office/word/2010/wordprocessingGroup" xmlns:wpi="http://schemas.microsoft.com/office/word/2010/wordprocessingInk" xmlns:wne="http://schemas.microsoft.com/office/word/2006/wordml" xmlns:wps="http://schemas.microsoft.com/office/word/2010/wordprocessingShape" mc:Ignorable="w14 w15 w16se w16cid wp14">
   <w:p>
     <w:pPr>
       <w:pStyle w:val="Stopka"/>
@@ -12269,7 +12292,7 @@
 </file>
 
 <file path=word/footer2.xml><?xml version="1.0" encoding="utf-8"?>
-<w:ftr xmlns:wpc="http://schemas.microsoft.com/office/word/2010/wordprocessingCanvas" xmlns:mo="http://schemas.microsoft.com/office/mac/office/2008/main" xmlns:mc="http://schemas.openxmlformats.org/markup-compatibility/2006" xmlns:mv="urn:schemas-microsoft-com:mac:vml" xmlns:o="urn:schemas-microsoft-com:office:office" xmlns:r="http://schemas.openxmlformats.org/officeDocument/2006/relationships" xmlns:m="http://schemas.openxmlformats.org/officeDocument/2006/math" xmlns:v="urn:schemas-microsoft-com:vml" xmlns:wp14="http://schemas.microsoft.com/office/word/2010/wordprocessingDrawing" xmlns:wp="http://schemas.openxmlformats.org/drawingml/2006/wordprocessingDrawing" xmlns:w10="urn:schemas-microsoft-com:office:word" xmlns:w="http://schemas.openxmlformats.org/wordprocessingml/2006/main" xmlns:w14="http://schemas.microsoft.com/office/word/2010/wordml" xmlns:w15="http://schemas.microsoft.com/office/word/2012/wordml" xmlns:wpg="http://schemas.microsoft.com/office/word/2010/wordprocessingGroup" xmlns:wpi="http://schemas.microsoft.com/office/word/2010/wordprocessingInk" xmlns:wne="http://schemas.microsoft.com/office/word/2006/wordml" xmlns:wps="http://schemas.microsoft.com/office/word/2010/wordprocessingShape" mc:Ignorable="w14 w15 wp14">
+<w:ftr xmlns:wpc="http://schemas.microsoft.com/office/word/2010/wordprocessingCanvas" xmlns:cx="http://schemas.microsoft.com/office/drawing/2014/chartex" xmlns:cx1="http://schemas.microsoft.com/office/drawing/2015/9/8/chartex" xmlns:cx2="http://schemas.microsoft.com/office/drawing/2015/10/21/chartex" xmlns:cx3="http://schemas.microsoft.com/office/drawing/2016/5/9/chartex" xmlns:cx4="http://schemas.microsoft.com/office/drawing/2016/5/10/chartex" xmlns:cx5="http://schemas.microsoft.com/office/drawing/2016/5/11/chartex" xmlns:cx6="http://schemas.microsoft.com/office/drawing/2016/5/12/chartex" xmlns:cx7="http://schemas.microsoft.com/office/drawing/2016/5/13/chartex" xmlns:cx8="http://schemas.microsoft.com/office/drawing/2016/5/14/chartex" xmlns:mc="http://schemas.openxmlformats.org/markup-compatibility/2006" xmlns:aink="http://schemas.microsoft.com/office/drawing/2016/ink" xmlns:am3d="http://schemas.microsoft.com/office/drawing/2017/model3d" xmlns:o="urn:schemas-microsoft-com:office:office" xmlns:r="http://schemas.openxmlformats.org/officeDocument/2006/relationships" xmlns:m="http://schemas.openxmlformats.org/officeDocument/2006/math" xmlns:v="urn:schemas-microsoft-com:vml" xmlns:wp14="http://schemas.microsoft.com/office/word/2010/wordprocessingDrawing" xmlns:wp="http://schemas.openxmlformats.org/drawingml/2006/wordprocessingDrawing" xmlns:w10="urn:schemas-microsoft-com:office:word" xmlns:w="http://schemas.openxmlformats.org/wordprocessingml/2006/main" xmlns:w14="http://schemas.microsoft.com/office/word/2010/wordml" xmlns:w15="http://schemas.microsoft.com/office/word/2012/wordml" xmlns:w16cid="http://schemas.microsoft.com/office/word/2016/wordml/cid" xmlns:w16se="http://schemas.microsoft.com/office/word/2015/wordml/symex" xmlns:wpg="http://schemas.microsoft.com/office/word/2010/wordprocessingGroup" xmlns:wpi="http://schemas.microsoft.com/office/word/2010/wordprocessingInk" xmlns:wne="http://schemas.microsoft.com/office/word/2006/wordml" xmlns:wps="http://schemas.microsoft.com/office/word/2010/wordprocessingShape" mc:Ignorable="w14 w15 w16se w16cid wp14">
   <w:p>
     <w:pPr>
       <w:pStyle w:val="Stopkanieparzysta"/>
@@ -12310,7 +12333,7 @@
 </file>
 
 <file path=word/footnotes.xml><?xml version="1.0" encoding="utf-8"?>
-<w:footnotes xmlns:wpc="http://schemas.microsoft.com/office/word/2010/wordprocessingCanvas" xmlns:mo="http://schemas.microsoft.com/office/mac/office/2008/main" xmlns:mc="http://schemas.openxmlformats.org/markup-compatibility/2006" xmlns:mv="urn:schemas-microsoft-com:mac:vml" xmlns:o="urn:schemas-microsoft-com:office:office" xmlns:r="http://schemas.openxmlformats.org/officeDocument/2006/relationships" xmlns:m="http://schemas.openxmlformats.org/officeDocument/2006/math" xmlns:v="urn:schemas-microsoft-com:vml" xmlns:wp14="http://schemas.microsoft.com/office/word/2010/wordprocessingDrawing" xmlns:wp="http://schemas.openxmlformats.org/drawingml/2006/wordprocessingDrawing" xmlns:w10="urn:schemas-microsoft-com:office:word" xmlns:w="http://schemas.openxmlformats.org/wordprocessingml/2006/main" xmlns:w14="http://schemas.microsoft.com/office/word/2010/wordml" xmlns:w15="http://schemas.microsoft.com/office/word/2012/wordml" xmlns:wpg="http://schemas.microsoft.com/office/word/2010/wordprocessingGroup" xmlns:wpi="http://schemas.microsoft.com/office/word/2010/wordprocessingInk" xmlns:wne="http://schemas.microsoft.com/office/word/2006/wordml" xmlns:wps="http://schemas.microsoft.com/office/word/2010/wordprocessingShape" mc:Ignorable="w14 w15 wp14">
+<w:footnotes xmlns:wpc="http://schemas.microsoft.com/office/word/2010/wordprocessingCanvas" xmlns:cx="http://schemas.microsoft.com/office/drawing/2014/chartex" xmlns:cx1="http://schemas.microsoft.com/office/drawing/2015/9/8/chartex" xmlns:cx2="http://schemas.microsoft.com/office/drawing/2015/10/21/chartex" xmlns:cx3="http://schemas.microsoft.com/office/drawing/2016/5/9/chartex" xmlns:cx4="http://schemas.microsoft.com/office/drawing/2016/5/10/chartex" xmlns:cx5="http://schemas.microsoft.com/office/drawing/2016/5/11/chartex" xmlns:cx6="http://schemas.microsoft.com/office/drawing/2016/5/12/chartex" xmlns:cx7="http://schemas.microsoft.com/office/drawing/2016/5/13/chartex" xmlns:cx8="http://schemas.microsoft.com/office/drawing/2016/5/14/chartex" xmlns:mc="http://schemas.openxmlformats.org/markup-compatibility/2006" xmlns:aink="http://schemas.microsoft.com/office/drawing/2016/ink" xmlns:am3d="http://schemas.microsoft.com/office/drawing/2017/model3d" xmlns:o="urn:schemas-microsoft-com:office:office" xmlns:r="http://schemas.openxmlformats.org/officeDocument/2006/relationships" xmlns:m="http://schemas.openxmlformats.org/officeDocument/2006/math" xmlns:v="urn:schemas-microsoft-com:vml" xmlns:wp14="http://schemas.microsoft.com/office/word/2010/wordprocessingDrawing" xmlns:wp="http://schemas.openxmlformats.org/drawingml/2006/wordprocessingDrawing" xmlns:w10="urn:schemas-microsoft-com:office:word" xmlns:w="http://schemas.openxmlformats.org/wordprocessingml/2006/main" xmlns:w14="http://schemas.microsoft.com/office/word/2010/wordml" xmlns:w15="http://schemas.microsoft.com/office/word/2012/wordml" xmlns:w16cid="http://schemas.microsoft.com/office/word/2016/wordml/cid" xmlns:w16se="http://schemas.microsoft.com/office/word/2015/wordml/symex" xmlns:wpg="http://schemas.microsoft.com/office/word/2010/wordprocessingGroup" xmlns:wpi="http://schemas.microsoft.com/office/word/2010/wordprocessingInk" xmlns:wne="http://schemas.microsoft.com/office/word/2006/wordml" xmlns:wps="http://schemas.microsoft.com/office/word/2010/wordprocessingShape" mc:Ignorable="w14 w15 w16se w16cid wp14">
   <w:footnote w:type="separator" w:id="-1">
     <w:p>
       <w:r>
@@ -12357,7 +12380,7 @@
 </file>
 
 <file path=word/header1.xml><?xml version="1.0" encoding="utf-8"?>
-<w:hdr xmlns:wpc="http://schemas.microsoft.com/office/word/2010/wordprocessingCanvas" xmlns:mo="http://schemas.microsoft.com/office/mac/office/2008/main" xmlns:mc="http://schemas.openxmlformats.org/markup-compatibility/2006" xmlns:mv="urn:schemas-microsoft-com:mac:vml" xmlns:o="urn:schemas-microsoft-com:office:office" xmlns:r="http://schemas.openxmlformats.org/officeDocument/2006/relationships" xmlns:m="http://schemas.openxmlformats.org/officeDocument/2006/math" xmlns:v="urn:schemas-microsoft-com:vml" xmlns:wp14="http://schemas.microsoft.com/office/word/2010/wordprocessingDrawing" xmlns:wp="http://schemas.openxmlformats.org/drawingml/2006/wordprocessingDrawing" xmlns:w10="urn:schemas-microsoft-com:office:word" xmlns:w="http://schemas.openxmlformats.org/wordprocessingml/2006/main" xmlns:w14="http://schemas.microsoft.com/office/word/2010/wordml" xmlns:w15="http://schemas.microsoft.com/office/word/2012/wordml" xmlns:wpg="http://schemas.microsoft.com/office/word/2010/wordprocessingGroup" xmlns:wpi="http://schemas.microsoft.com/office/word/2010/wordprocessingInk" xmlns:wne="http://schemas.microsoft.com/office/word/2006/wordml" xmlns:wps="http://schemas.microsoft.com/office/word/2010/wordprocessingShape" mc:Ignorable="w14 w15 wp14">
+<w:hdr xmlns:wpc="http://schemas.microsoft.com/office/word/2010/wordprocessingCanvas" xmlns:cx="http://schemas.microsoft.com/office/drawing/2014/chartex" xmlns:cx1="http://schemas.microsoft.com/office/drawing/2015/9/8/chartex" xmlns:cx2="http://schemas.microsoft.com/office/drawing/2015/10/21/chartex" xmlns:cx3="http://schemas.microsoft.com/office/drawing/2016/5/9/chartex" xmlns:cx4="http://schemas.microsoft.com/office/drawing/2016/5/10/chartex" xmlns:cx5="http://schemas.microsoft.com/office/drawing/2016/5/11/chartex" xmlns:cx6="http://schemas.microsoft.com/office/drawing/2016/5/12/chartex" xmlns:cx7="http://schemas.microsoft.com/office/drawing/2016/5/13/chartex" xmlns:cx8="http://schemas.microsoft.com/office/drawing/2016/5/14/chartex" xmlns:mc="http://schemas.openxmlformats.org/markup-compatibility/2006" xmlns:aink="http://schemas.microsoft.com/office/drawing/2016/ink" xmlns:am3d="http://schemas.microsoft.com/office/drawing/2017/model3d" xmlns:o="urn:schemas-microsoft-com:office:office" xmlns:r="http://schemas.openxmlformats.org/officeDocument/2006/relationships" xmlns:m="http://schemas.openxmlformats.org/officeDocument/2006/math" xmlns:v="urn:schemas-microsoft-com:vml" xmlns:wp14="http://schemas.microsoft.com/office/word/2010/wordprocessingDrawing" xmlns:wp="http://schemas.openxmlformats.org/drawingml/2006/wordprocessingDrawing" xmlns:w10="urn:schemas-microsoft-com:office:word" xmlns:w="http://schemas.openxmlformats.org/wordprocessingml/2006/main" xmlns:w14="http://schemas.microsoft.com/office/word/2010/wordml" xmlns:w15="http://schemas.microsoft.com/office/word/2012/wordml" xmlns:w16cid="http://schemas.microsoft.com/office/word/2016/wordml/cid" xmlns:w16se="http://schemas.microsoft.com/office/word/2015/wordml/symex" xmlns:wpg="http://schemas.microsoft.com/office/word/2010/wordprocessingGroup" xmlns:wpi="http://schemas.microsoft.com/office/word/2010/wordprocessingInk" xmlns:wne="http://schemas.microsoft.com/office/word/2006/wordml" xmlns:wps="http://schemas.microsoft.com/office/word/2010/wordprocessingShape" mc:Ignorable="w14 w15 w16se w16cid wp14">
   <w:p>
     <w:pPr>
       <w:pStyle w:val="Nagwek"/>
@@ -12370,7 +12393,7 @@
 </file>
 
 <file path=word/header2.xml><?xml version="1.0" encoding="utf-8"?>
-<w:hdr xmlns:wpc="http://schemas.microsoft.com/office/word/2010/wordprocessingCanvas" xmlns:mo="http://schemas.microsoft.com/office/mac/office/2008/main" xmlns:mc="http://schemas.openxmlformats.org/markup-compatibility/2006" xmlns:mv="urn:schemas-microsoft-com:mac:vml" xmlns:o="urn:schemas-microsoft-com:office:office" xmlns:r="http://schemas.openxmlformats.org/officeDocument/2006/relationships" xmlns:m="http://schemas.openxmlformats.org/officeDocument/2006/math" xmlns:v="urn:schemas-microsoft-com:vml" xmlns:wp14="http://schemas.microsoft.com/office/word/2010/wordprocessingDrawing" xmlns:wp="http://schemas.openxmlformats.org/drawingml/2006/wordprocessingDrawing" xmlns:w10="urn:schemas-microsoft-com:office:word" xmlns:w="http://schemas.openxmlformats.org/wordprocessingml/2006/main" xmlns:w14="http://schemas.microsoft.com/office/word/2010/wordml" xmlns:w15="http://schemas.microsoft.com/office/word/2012/wordml" xmlns:wpg="http://schemas.microsoft.com/office/word/2010/wordprocessingGroup" xmlns:wpi="http://schemas.microsoft.com/office/word/2010/wordprocessingInk" xmlns:wne="http://schemas.microsoft.com/office/word/2006/wordml" xmlns:wps="http://schemas.microsoft.com/office/word/2010/wordprocessingShape" mc:Ignorable="w14 w15 wp14">
+<w:hdr xmlns:wpc="http://schemas.microsoft.com/office/word/2010/wordprocessingCanvas" xmlns:cx="http://schemas.microsoft.com/office/drawing/2014/chartex" xmlns:cx1="http://schemas.microsoft.com/office/drawing/2015/9/8/chartex" xmlns:cx2="http://schemas.microsoft.com/office/drawing/2015/10/21/chartex" xmlns:cx3="http://schemas.microsoft.com/office/drawing/2016/5/9/chartex" xmlns:cx4="http://schemas.microsoft.com/office/drawing/2016/5/10/chartex" xmlns:cx5="http://schemas.microsoft.com/office/drawing/2016/5/11/chartex" xmlns:cx6="http://schemas.microsoft.com/office/drawing/2016/5/12/chartex" xmlns:cx7="http://schemas.microsoft.com/office/drawing/2016/5/13/chartex" xmlns:cx8="http://schemas.microsoft.com/office/drawing/2016/5/14/chartex" xmlns:mc="http://schemas.openxmlformats.org/markup-compatibility/2006" xmlns:aink="http://schemas.microsoft.com/office/drawing/2016/ink" xmlns:am3d="http://schemas.microsoft.com/office/drawing/2017/model3d" xmlns:o="urn:schemas-microsoft-com:office:office" xmlns:r="http://schemas.openxmlformats.org/officeDocument/2006/relationships" xmlns:m="http://schemas.openxmlformats.org/officeDocument/2006/math" xmlns:v="urn:schemas-microsoft-com:vml" xmlns:wp14="http://schemas.microsoft.com/office/word/2010/wordprocessingDrawing" xmlns:wp="http://schemas.openxmlformats.org/drawingml/2006/wordprocessingDrawing" xmlns:w10="urn:schemas-microsoft-com:office:word" xmlns:w="http://schemas.openxmlformats.org/wordprocessingml/2006/main" xmlns:w14="http://schemas.microsoft.com/office/word/2010/wordml" xmlns:w15="http://schemas.microsoft.com/office/word/2012/wordml" xmlns:w16cid="http://schemas.microsoft.com/office/word/2016/wordml/cid" xmlns:w16se="http://schemas.microsoft.com/office/word/2015/wordml/symex" xmlns:wpg="http://schemas.microsoft.com/office/word/2010/wordprocessingGroup" xmlns:wpi="http://schemas.microsoft.com/office/word/2010/wordprocessingInk" xmlns:wne="http://schemas.microsoft.com/office/word/2006/wordml" xmlns:wps="http://schemas.microsoft.com/office/word/2010/wordprocessingShape" mc:Ignorable="w14 w15 w16se w16cid wp14">
   <w:p>
     <w:pPr>
       <w:pStyle w:val="Nagweknieparzysta"/>
@@ -12383,8 +12406,8 @@
 </file>
 
 <file path=word/numbering.xml><?xml version="1.0" encoding="utf-8"?>
-<w:numbering xmlns:wpc="http://schemas.microsoft.com/office/word/2010/wordprocessingCanvas" xmlns:mo="http://schemas.microsoft.com/office/mac/office/2008/main" xmlns:mc="http://schemas.openxmlformats.org/markup-compatibility/2006" xmlns:mv="urn:schemas-microsoft-com:mac:vml" xmlns:o="urn:schemas-microsoft-com:office:office" xmlns:r="http://schemas.openxmlformats.org/officeDocument/2006/relationships" xmlns:m="http://schemas.openxmlformats.org/officeDocument/2006/math" xmlns:v="urn:schemas-microsoft-com:vml" xmlns:wp14="http://schemas.microsoft.com/office/word/2010/wordprocessingDrawing" xmlns:wp="http://schemas.openxmlformats.org/drawingml/2006/wordprocessingDrawing" xmlns:w10="urn:schemas-microsoft-com:office:word" xmlns:w="http://schemas.openxmlformats.org/wordprocessingml/2006/main" xmlns:w14="http://schemas.microsoft.com/office/word/2010/wordml" xmlns:w15="http://schemas.microsoft.com/office/word/2012/wordml" xmlns:wpg="http://schemas.microsoft.com/office/word/2010/wordprocessingGroup" xmlns:wpi="http://schemas.microsoft.com/office/word/2010/wordprocessingInk" xmlns:wne="http://schemas.microsoft.com/office/word/2006/wordml" xmlns:wps="http://schemas.microsoft.com/office/word/2010/wordprocessingShape" mc:Ignorable="w14 w15 wp14">
-  <w:abstractNum w:abstractNumId="0">
+<w:numbering xmlns:wpc="http://schemas.microsoft.com/office/word/2010/wordprocessingCanvas" xmlns:cx="http://schemas.microsoft.com/office/drawing/2014/chartex" xmlns:cx1="http://schemas.microsoft.com/office/drawing/2015/9/8/chartex" xmlns:cx2="http://schemas.microsoft.com/office/drawing/2015/10/21/chartex" xmlns:cx3="http://schemas.microsoft.com/office/drawing/2016/5/9/chartex" xmlns:cx4="http://schemas.microsoft.com/office/drawing/2016/5/10/chartex" xmlns:cx5="http://schemas.microsoft.com/office/drawing/2016/5/11/chartex" xmlns:cx6="http://schemas.microsoft.com/office/drawing/2016/5/12/chartex" xmlns:cx7="http://schemas.microsoft.com/office/drawing/2016/5/13/chartex" xmlns:cx8="http://schemas.microsoft.com/office/drawing/2016/5/14/chartex" xmlns:mc="http://schemas.openxmlformats.org/markup-compatibility/2006" xmlns:aink="http://schemas.microsoft.com/office/drawing/2016/ink" xmlns:am3d="http://schemas.microsoft.com/office/drawing/2017/model3d" xmlns:o="urn:schemas-microsoft-com:office:office" xmlns:r="http://schemas.openxmlformats.org/officeDocument/2006/relationships" xmlns:m="http://schemas.openxmlformats.org/officeDocument/2006/math" xmlns:v="urn:schemas-microsoft-com:vml" xmlns:wp14="http://schemas.microsoft.com/office/word/2010/wordprocessingDrawing" xmlns:wp="http://schemas.openxmlformats.org/drawingml/2006/wordprocessingDrawing" xmlns:w10="urn:schemas-microsoft-com:office:word" xmlns:w="http://schemas.openxmlformats.org/wordprocessingml/2006/main" xmlns:w14="http://schemas.microsoft.com/office/word/2010/wordml" xmlns:w15="http://schemas.microsoft.com/office/word/2012/wordml" xmlns:w16cid="http://schemas.microsoft.com/office/word/2016/wordml/cid" xmlns:w16se="http://schemas.microsoft.com/office/word/2015/wordml/symex" xmlns:wpg="http://schemas.microsoft.com/office/word/2010/wordprocessingGroup" xmlns:wpi="http://schemas.microsoft.com/office/word/2010/wordprocessingInk" xmlns:wne="http://schemas.microsoft.com/office/word/2006/wordml" xmlns:wps="http://schemas.microsoft.com/office/word/2010/wordprocessingShape" mc:Ignorable="w14 w15 w16se w16cid wp14">
+  <w:abstractNum w:abstractNumId="0" w15:restartNumberingAfterBreak="0">
     <w:nsid w:val="FFFFFF7C"/>
     <w:multiLevelType w:val="singleLevel"/>
     <w:tmpl w:val="54442BB0"/>
@@ -12401,7 +12424,7 @@
       </w:pPr>
     </w:lvl>
   </w:abstractNum>
-  <w:abstractNum w:abstractNumId="1">
+  <w:abstractNum w:abstractNumId="1" w15:restartNumberingAfterBreak="0">
     <w:nsid w:val="FFFFFF7D"/>
     <w:multiLevelType w:val="singleLevel"/>
     <w:tmpl w:val="B80428E6"/>
@@ -12418,7 +12441,7 @@
       </w:pPr>
     </w:lvl>
   </w:abstractNum>
-  <w:abstractNum w:abstractNumId="2">
+  <w:abstractNum w:abstractNumId="2" w15:restartNumberingAfterBreak="0">
     <w:nsid w:val="FFFFFF7E"/>
     <w:multiLevelType w:val="singleLevel"/>
     <w:tmpl w:val="CD386E10"/>
@@ -12435,7 +12458,7 @@
       </w:pPr>
     </w:lvl>
   </w:abstractNum>
-  <w:abstractNum w:abstractNumId="3">
+  <w:abstractNum w:abstractNumId="3" w15:restartNumberingAfterBreak="0">
     <w:nsid w:val="FFFFFF7F"/>
     <w:multiLevelType w:val="singleLevel"/>
     <w:tmpl w:val="4EAC977A"/>
@@ -12452,7 +12475,7 @@
       </w:pPr>
     </w:lvl>
   </w:abstractNum>
-  <w:abstractNum w:abstractNumId="4">
+  <w:abstractNum w:abstractNumId="4" w15:restartNumberingAfterBreak="0">
     <w:nsid w:val="FFFFFF80"/>
     <w:multiLevelType w:val="singleLevel"/>
     <w:tmpl w:val="897CF2EC"/>
@@ -12472,7 +12495,7 @@
       </w:rPr>
     </w:lvl>
   </w:abstractNum>
-  <w:abstractNum w:abstractNumId="5">
+  <w:abstractNum w:abstractNumId="5" w15:restartNumberingAfterBreak="0">
     <w:nsid w:val="FFFFFF81"/>
     <w:multiLevelType w:val="singleLevel"/>
     <w:tmpl w:val="A1BC3E62"/>
@@ -12492,7 +12515,7 @@
       </w:rPr>
     </w:lvl>
   </w:abstractNum>
-  <w:abstractNum w:abstractNumId="6">
+  <w:abstractNum w:abstractNumId="6" w15:restartNumberingAfterBreak="0">
     <w:nsid w:val="FFFFFF82"/>
     <w:multiLevelType w:val="singleLevel"/>
     <w:tmpl w:val="B9322334"/>
@@ -12512,7 +12535,7 @@
       </w:rPr>
     </w:lvl>
   </w:abstractNum>
-  <w:abstractNum w:abstractNumId="7">
+  <w:abstractNum w:abstractNumId="7" w15:restartNumberingAfterBreak="0">
     <w:nsid w:val="FFFFFF83"/>
     <w:multiLevelType w:val="singleLevel"/>
     <w:tmpl w:val="749ABDF8"/>
@@ -12532,7 +12555,7 @@
       </w:rPr>
     </w:lvl>
   </w:abstractNum>
-  <w:abstractNum w:abstractNumId="8">
+  <w:abstractNum w:abstractNumId="8" w15:restartNumberingAfterBreak="0">
     <w:nsid w:val="FFFFFF88"/>
     <w:multiLevelType w:val="singleLevel"/>
     <w:tmpl w:val="DC02F64C"/>
@@ -12549,7 +12572,7 @@
       </w:pPr>
     </w:lvl>
   </w:abstractNum>
-  <w:abstractNum w:abstractNumId="9">
+  <w:abstractNum w:abstractNumId="9" w15:restartNumberingAfterBreak="0">
     <w:nsid w:val="FFFFFF89"/>
     <w:multiLevelType w:val="singleLevel"/>
     <w:tmpl w:val="1E52740C"/>
@@ -12569,7 +12592,7 @@
       </w:rPr>
     </w:lvl>
   </w:abstractNum>
-  <w:abstractNum w:abstractNumId="10">
+  <w:abstractNum w:abstractNumId="10" w15:restartNumberingAfterBreak="0">
     <w:nsid w:val="0D8E3B6B"/>
     <w:multiLevelType w:val="multilevel"/>
     <w:tmpl w:val="AE00B560"/>
@@ -12682,7 +12705,7 @@
       </w:pPr>
     </w:lvl>
   </w:abstractNum>
-  <w:abstractNum w:abstractNumId="11">
+  <w:abstractNum w:abstractNumId="11" w15:restartNumberingAfterBreak="0">
     <w:nsid w:val="138F0DAE"/>
     <w:multiLevelType w:val="hybridMultilevel"/>
     <w:tmpl w:val="D8443782"/>
@@ -12819,7 +12842,7 @@
       </w:rPr>
     </w:lvl>
   </w:abstractNum>
-  <w:abstractNum w:abstractNumId="12">
+  <w:abstractNum w:abstractNumId="12" w15:restartNumberingAfterBreak="0">
     <w:nsid w:val="16A9774C"/>
     <w:multiLevelType w:val="hybridMultilevel"/>
     <w:tmpl w:val="D01AFED4"/>
@@ -12959,7 +12982,7 @@
       </w:rPr>
     </w:lvl>
   </w:abstractNum>
-  <w:abstractNum w:abstractNumId="13">
+  <w:abstractNum w:abstractNumId="13" w15:restartNumberingAfterBreak="0">
     <w:nsid w:val="1D532803"/>
     <w:multiLevelType w:val="multilevel"/>
     <w:tmpl w:val="94E6A97C"/>
@@ -13072,7 +13095,7 @@
       </w:pPr>
     </w:lvl>
   </w:abstractNum>
-  <w:abstractNum w:abstractNumId="14">
+  <w:abstractNum w:abstractNumId="14" w15:restartNumberingAfterBreak="0">
     <w:nsid w:val="205C1B25"/>
     <w:multiLevelType w:val="hybridMultilevel"/>
     <w:tmpl w:val="06A2B974"/>
@@ -13185,7 +13208,7 @@
       </w:pPr>
     </w:lvl>
   </w:abstractNum>
-  <w:abstractNum w:abstractNumId="15">
+  <w:abstractNum w:abstractNumId="15" w15:restartNumberingAfterBreak="0">
     <w:nsid w:val="24F9109D"/>
     <w:multiLevelType w:val="hybridMultilevel"/>
     <w:tmpl w:val="01325A40"/>
@@ -13325,7 +13348,7 @@
       </w:rPr>
     </w:lvl>
   </w:abstractNum>
-  <w:abstractNum w:abstractNumId="16">
+  <w:abstractNum w:abstractNumId="16" w15:restartNumberingAfterBreak="0">
     <w:nsid w:val="2B9A7B70"/>
     <w:multiLevelType w:val="multilevel"/>
     <w:tmpl w:val="04150025"/>
@@ -13447,7 +13470,7 @@
       </w:pPr>
     </w:lvl>
   </w:abstractNum>
-  <w:abstractNum w:abstractNumId="17">
+  <w:abstractNum w:abstractNumId="17" w15:restartNumberingAfterBreak="0">
     <w:nsid w:val="2EB52030"/>
     <w:multiLevelType w:val="hybridMultilevel"/>
     <w:tmpl w:val="04D239AA"/>
@@ -13560,7 +13583,7 @@
       </w:pPr>
     </w:lvl>
   </w:abstractNum>
-  <w:abstractNum w:abstractNumId="18">
+  <w:abstractNum w:abstractNumId="18" w15:restartNumberingAfterBreak="0">
     <w:nsid w:val="532915FA"/>
     <w:multiLevelType w:val="hybridMultilevel"/>
     <w:tmpl w:val="922AE208"/>
@@ -13700,7 +13723,7 @@
       </w:rPr>
     </w:lvl>
   </w:abstractNum>
-  <w:abstractNum w:abstractNumId="19">
+  <w:abstractNum w:abstractNumId="19" w15:restartNumberingAfterBreak="0">
     <w:nsid w:val="58004316"/>
     <w:multiLevelType w:val="hybridMultilevel"/>
     <w:tmpl w:val="B22CC19A"/>
@@ -13789,7 +13812,7 @@
       </w:pPr>
     </w:lvl>
   </w:abstractNum>
-  <w:abstractNum w:abstractNumId="20">
+  <w:abstractNum w:abstractNumId="20" w15:restartNumberingAfterBreak="0">
     <w:nsid w:val="61B80858"/>
     <w:multiLevelType w:val="hybridMultilevel"/>
     <w:tmpl w:val="7C926C32"/>
@@ -13902,7 +13925,7 @@
       </w:pPr>
     </w:lvl>
   </w:abstractNum>
-  <w:abstractNum w:abstractNumId="21">
+  <w:abstractNum w:abstractNumId="21" w15:restartNumberingAfterBreak="0">
     <w:nsid w:val="6BB96381"/>
     <w:multiLevelType w:val="hybridMultilevel"/>
     <w:tmpl w:val="01325A40"/>
@@ -14042,7 +14065,7 @@
       </w:rPr>
     </w:lvl>
   </w:abstractNum>
-  <w:abstractNum w:abstractNumId="22">
+  <w:abstractNum w:abstractNumId="22" w15:restartNumberingAfterBreak="0">
     <w:nsid w:val="7F5C349D"/>
     <w:multiLevelType w:val="hybridMultilevel"/>
     <w:tmpl w:val="4C20D342"/>
@@ -14258,7 +14281,7 @@
 </file>
 
 <file path=word/styles.xml><?xml version="1.0" encoding="utf-8"?>
-<w:styles xmlns:mc="http://schemas.openxmlformats.org/markup-compatibility/2006" xmlns:r="http://schemas.openxmlformats.org/officeDocument/2006/relationships" xmlns:w="http://schemas.openxmlformats.org/wordprocessingml/2006/main" xmlns:w14="http://schemas.microsoft.com/office/word/2010/wordml" xmlns:w15="http://schemas.microsoft.com/office/word/2012/wordml" mc:Ignorable="w14 w15">
+<w:styles xmlns:mc="http://schemas.openxmlformats.org/markup-compatibility/2006" xmlns:r="http://schemas.openxmlformats.org/officeDocument/2006/relationships" xmlns:w="http://schemas.openxmlformats.org/wordprocessingml/2006/main" xmlns:w14="http://schemas.microsoft.com/office/word/2010/wordml" xmlns:w15="http://schemas.microsoft.com/office/word/2012/wordml" xmlns:w16cid="http://schemas.microsoft.com/office/word/2016/wordml/cid" xmlns:w16se="http://schemas.microsoft.com/office/word/2015/wordml/symex" mc:Ignorable="w14 w15 w16se w16cid">
   <w:docDefaults>
     <w:rPrDefault>
       <w:rPr>
@@ -14268,7 +14291,7 @@
     </w:rPrDefault>
     <w:pPrDefault/>
   </w:docDefaults>
-  <w:latentStyles w:defLockedState="0" w:defUIPriority="0" w:defSemiHidden="0" w:defUnhideWhenUsed="0" w:defQFormat="0" w:count="382">
+  <w:latentStyles w:defLockedState="0" w:defUIPriority="0" w:defSemiHidden="0" w:defUnhideWhenUsed="0" w:defQFormat="0" w:count="375">
     <w:lsdException w:name="Normal" w:qFormat="1"/>
     <w:lsdException w:name="heading 1" w:qFormat="1"/>
     <w:lsdException w:name="heading 2" w:qFormat="1"/>
@@ -14289,15 +14312,50 @@
     <w:lsdException w:name="Hyperlink" w:uiPriority="99"/>
     <w:lsdException w:name="Strong" w:qFormat="1"/>
     <w:lsdException w:name="Emphasis" w:qFormat="1"/>
-    <w:lsdException w:name="Note Level 1" w:semiHidden="1" w:uiPriority="99" w:unhideWhenUsed="1"/>
-    <w:lsdException w:name="Note Level 2" w:semiHidden="1" w:uiPriority="99" w:unhideWhenUsed="1"/>
-    <w:lsdException w:name="Note Level 3" w:semiHidden="1" w:uiPriority="99" w:unhideWhenUsed="1"/>
-    <w:lsdException w:name="Note Level 4" w:semiHidden="1" w:uiPriority="99" w:unhideWhenUsed="1"/>
-    <w:lsdException w:name="Note Level 5" w:semiHidden="1" w:uiPriority="99" w:unhideWhenUsed="1"/>
-    <w:lsdException w:name="Note Level 6" w:semiHidden="1" w:uiPriority="99" w:unhideWhenUsed="1"/>
-    <w:lsdException w:name="Note Level 7" w:semiHidden="1" w:uiPriority="99" w:unhideWhenUsed="1"/>
-    <w:lsdException w:name="Note Level 8" w:semiHidden="1" w:uiPriority="99" w:unhideWhenUsed="1"/>
-    <w:lsdException w:name="Note Level 9" w:semiHidden="1" w:uiPriority="99" w:unhideWhenUsed="1"/>
+    <w:lsdException w:name="Normal Table" w:semiHidden="1" w:unhideWhenUsed="1"/>
+    <w:lsdException w:name="Table Simple 1" w:semiHidden="1" w:unhideWhenUsed="1"/>
+    <w:lsdException w:name="Table Simple 2" w:semiHidden="1" w:unhideWhenUsed="1"/>
+    <w:lsdException w:name="Table Simple 3" w:semiHidden="1" w:unhideWhenUsed="1"/>
+    <w:lsdException w:name="Table Classic 1" w:semiHidden="1" w:unhideWhenUsed="1"/>
+    <w:lsdException w:name="Table Classic 2" w:semiHidden="1" w:unhideWhenUsed="1"/>
+    <w:lsdException w:name="Table Classic 3" w:semiHidden="1" w:unhideWhenUsed="1"/>
+    <w:lsdException w:name="Table Classic 4" w:semiHidden="1" w:unhideWhenUsed="1"/>
+    <w:lsdException w:name="Table Colorful 1" w:semiHidden="1" w:unhideWhenUsed="1"/>
+    <w:lsdException w:name="Table Colorful 2" w:semiHidden="1" w:unhideWhenUsed="1"/>
+    <w:lsdException w:name="Table Colorful 3" w:semiHidden="1" w:unhideWhenUsed="1"/>
+    <w:lsdException w:name="Table Columns 1" w:semiHidden="1" w:unhideWhenUsed="1"/>
+    <w:lsdException w:name="Table Columns 2" w:semiHidden="1" w:unhideWhenUsed="1"/>
+    <w:lsdException w:name="Table Columns 3" w:semiHidden="1" w:unhideWhenUsed="1"/>
+    <w:lsdException w:name="Table Columns 4" w:semiHidden="1" w:unhideWhenUsed="1"/>
+    <w:lsdException w:name="Table Columns 5" w:semiHidden="1" w:unhideWhenUsed="1"/>
+    <w:lsdException w:name="Table Grid 1" w:semiHidden="1" w:unhideWhenUsed="1"/>
+    <w:lsdException w:name="Table Grid 2" w:semiHidden="1" w:unhideWhenUsed="1"/>
+    <w:lsdException w:name="Table Grid 3" w:semiHidden="1" w:unhideWhenUsed="1"/>
+    <w:lsdException w:name="Table Grid 4" w:semiHidden="1" w:unhideWhenUsed="1"/>
+    <w:lsdException w:name="Table Grid 5" w:semiHidden="1" w:unhideWhenUsed="1"/>
+    <w:lsdException w:name="Table Grid 6" w:semiHidden="1" w:unhideWhenUsed="1"/>
+    <w:lsdException w:name="Table Grid 7" w:semiHidden="1" w:unhideWhenUsed="1"/>
+    <w:lsdException w:name="Table Grid 8" w:semiHidden="1" w:unhideWhenUsed="1"/>
+    <w:lsdException w:name="Table List 1" w:semiHidden="1" w:unhideWhenUsed="1"/>
+    <w:lsdException w:name="Table List 2" w:semiHidden="1" w:unhideWhenUsed="1"/>
+    <w:lsdException w:name="Table List 3" w:semiHidden="1" w:unhideWhenUsed="1"/>
+    <w:lsdException w:name="Table List 4" w:semiHidden="1" w:unhideWhenUsed="1"/>
+    <w:lsdException w:name="Table List 5" w:semiHidden="1" w:unhideWhenUsed="1"/>
+    <w:lsdException w:name="Table List 6" w:semiHidden="1" w:unhideWhenUsed="1"/>
+    <w:lsdException w:name="Table List 7" w:semiHidden="1" w:unhideWhenUsed="1"/>
+    <w:lsdException w:name="Table List 8" w:semiHidden="1" w:unhideWhenUsed="1"/>
+    <w:lsdException w:name="Table 3D effects 1" w:semiHidden="1" w:unhideWhenUsed="1"/>
+    <w:lsdException w:name="Table 3D effects 2" w:semiHidden="1" w:unhideWhenUsed="1"/>
+    <w:lsdException w:name="Table 3D effects 3" w:semiHidden="1" w:unhideWhenUsed="1"/>
+    <w:lsdException w:name="Table Contemporary" w:semiHidden="1" w:unhideWhenUsed="1"/>
+    <w:lsdException w:name="Table Elegant" w:semiHidden="1" w:unhideWhenUsed="1"/>
+    <w:lsdException w:name="Table Professional" w:semiHidden="1" w:unhideWhenUsed="1"/>
+    <w:lsdException w:name="Table Subtle 1" w:semiHidden="1" w:unhideWhenUsed="1"/>
+    <w:lsdException w:name="Table Subtle 2" w:semiHidden="1" w:unhideWhenUsed="1"/>
+    <w:lsdException w:name="Table Web 1" w:semiHidden="1" w:unhideWhenUsed="1"/>
+    <w:lsdException w:name="Table Web 2" w:semiHidden="1" w:unhideWhenUsed="1"/>
+    <w:lsdException w:name="Table Web 3" w:semiHidden="1" w:unhideWhenUsed="1"/>
+    <w:lsdException w:name="Table Theme" w:semiHidden="1" w:unhideWhenUsed="1"/>
     <w:lsdException w:name="Placeholder Text" w:semiHidden="1" w:uiPriority="99"/>
     <w:lsdException w:name="No Spacing" w:uiPriority="1" w:qFormat="1"/>
     <w:lsdException w:name="Light Shading" w:uiPriority="60"/>
@@ -14720,11 +14778,15 @@
   </w:style>
   <w:style w:type="character" w:default="1" w:styleId="Domylnaczcionkaakapitu">
     <w:name w:val="Default Paragraph Font"/>
+    <w:uiPriority w:val="1"/>
     <w:semiHidden/>
+    <w:unhideWhenUsed/>
   </w:style>
   <w:style w:type="table" w:default="1" w:styleId="Standardowy">
     <w:name w:val="Normal Table"/>
+    <w:uiPriority w:val="99"/>
     <w:semiHidden/>
+    <w:unhideWhenUsed/>
     <w:tblPr>
       <w:tblInd w:w="0" w:type="dxa"/>
       <w:tblCellMar>
@@ -14737,7 +14799,9 @@
   </w:style>
   <w:style w:type="numbering" w:default="1" w:styleId="Bezlisty">
     <w:name w:val="No List"/>
+    <w:uiPriority w:val="99"/>
     <w:semiHidden/>
+    <w:unhideWhenUsed/>
   </w:style>
   <w:style w:type="paragraph" w:customStyle="1" w:styleId="Akapitzwciciem">
     <w:name w:val="Akapit z wcięciem"/>
@@ -15154,7 +15218,6 @@
     <w:basedOn w:val="Standardowy"/>
     <w:rsid w:val="00AF3390"/>
     <w:tblPr>
-      <w:tblInd w:w="0" w:type="dxa"/>
       <w:tblBorders>
         <w:top w:val="single" w:sz="4" w:space="0" w:color="auto"/>
         <w:left w:val="single" w:sz="4" w:space="0" w:color="auto"/>
@@ -15163,12 +15226,6 @@
         <w:insideH w:val="single" w:sz="4" w:space="0" w:color="auto"/>
         <w:insideV w:val="single" w:sz="4" w:space="0" w:color="auto"/>
       </w:tblBorders>
-      <w:tblCellMar>
-        <w:top w:w="0" w:type="dxa"/>
-        <w:left w:w="108" w:type="dxa"/>
-        <w:bottom w:w="0" w:type="dxa"/>
-        <w:right w:w="108" w:type="dxa"/>
-      </w:tblCellMar>
     </w:tblPr>
   </w:style>
   <w:style w:type="paragraph" w:styleId="Tekstdymka">
@@ -15496,7 +15553,7 @@
 </file>
 
 <file path=customXml/itemProps1.xml><?xml version="1.0" encoding="utf-8"?>
-<ds:datastoreItem xmlns:ds="http://schemas.openxmlformats.org/officeDocument/2006/customXml" ds:itemID="{83F1B758-FE46-EE42-B7B0-678257DCDCD1}">
+<ds:datastoreItem xmlns:ds="http://schemas.openxmlformats.org/officeDocument/2006/customXml" ds:itemID="{1D2134AB-FA55-FD49-AEF0-9E793E548D1B}">
   <ds:schemaRefs>
     <ds:schemaRef ds:uri="http://schemas.openxmlformats.org/officeDocument/2006/bibliography"/>
   </ds:schemaRefs>

</xml_diff>

<commit_message>
Add new version of praca inzynierska
</commit_message>
<xml_diff>
--- a/_assets/praca-inzynierska.docx
+++ b/_assets/praca-inzynierska.docx
@@ -3023,7 +3023,15 @@
         </w:numPr>
       </w:pPr>
       <w:r>
-        <w:t>czym został zrealizowany (gotówka, karta, przelew, paypall),</w:t>
+        <w:t xml:space="preserve">czym został zrealizowany (gotówka, karta, przelew, </w:t>
+      </w:r>
+      <w:proofErr w:type="spellStart"/>
+      <w:r>
+        <w:t>paypall</w:t>
+      </w:r>
+      <w:proofErr w:type="spellEnd"/>
+      <w:r>
+        <w:t>),</w:t>
       </w:r>
     </w:p>
     <w:p>
@@ -3347,7 +3355,19 @@
         <w:pStyle w:val="Akapitzwciciem"/>
       </w:pPr>
       <w:r>
-        <w:t xml:space="preserve">Praca składa się z …. Rozdziałów. W niniejszym rozdziale znajduje się krótki wstęp </w:t>
+        <w:t xml:space="preserve">Praca składa się z </w:t>
+      </w:r>
+      <w:r>
+        <w:t>9</w:t>
+      </w:r>
+      <w:r>
+        <w:t xml:space="preserve"> </w:t>
+      </w:r>
+      <w:r>
+        <w:t>r</w:t>
+      </w:r>
+      <w:r>
+        <w:t xml:space="preserve">ozdziałów. W niniejszym rozdziale znajduje się krótki wstęp </w:t>
       </w:r>
       <w:proofErr w:type="gramStart"/>
       <w:r>
@@ -3355,7 +3375,15 @@
       </w:r>
       <w:proofErr w:type="gramEnd"/>
       <w:r>
-        <w:t xml:space="preserve"> opis zawartości pracy a także krótka informacja na temat języków, frameworków i technologii jakie wykorzystam w celu stworzenia oprogramowania. W drugim rozdziale zostaje przedstawiona analiza tematu, motywacji do podjęcia się rozwiązania problemu finansów. W rozdziale trzecim znajduje się analiza dostępnych aplikacji na rynku polskim i światowym.</w:t>
+        <w:t xml:space="preserve"> opis zawartości pracy a także krótka informacja na temat języków, </w:t>
+      </w:r>
+      <w:proofErr w:type="spellStart"/>
+      <w:r>
+        <w:t>frameworków</w:t>
+      </w:r>
+      <w:proofErr w:type="spellEnd"/>
+      <w:r>
+        <w:t xml:space="preserve"> i technologii jakie wykorzystam w celu stworzenia oprogramowania. W drugim rozdziale zostaje przedstawiona analiza tematu, motywacji do podjęcia się rozwiązania problemu finansów. W rozdziale trzecim znajduje się analiza dostępnych aplikacji na rynku polskim i światowym.</w:t>
       </w:r>
     </w:p>
     <w:p>
@@ -3363,7 +3391,15 @@
         <w:pStyle w:val="Nagwek2"/>
       </w:pPr>
       <w:r>
-        <w:t>Języki, frameworki, technologie:</w:t>
+        <w:t xml:space="preserve">Języki, </w:t>
+      </w:r>
+      <w:proofErr w:type="spellStart"/>
+      <w:r>
+        <w:t>frameworki</w:t>
+      </w:r>
+      <w:proofErr w:type="spellEnd"/>
+      <w:r>
+        <w:t>, technologie:</w:t>
       </w:r>
       <w:bookmarkEnd w:id="3"/>
     </w:p>
@@ -3372,7 +3408,15 @@
         <w:pStyle w:val="Akapitzwciciem"/>
       </w:pPr>
       <w:r>
-        <w:t xml:space="preserve">W trakcie developmentu </w:t>
+        <w:t xml:space="preserve">W trakcie </w:t>
+      </w:r>
+      <w:proofErr w:type="spellStart"/>
+      <w:r>
+        <w:t>developmentu</w:t>
+      </w:r>
+      <w:proofErr w:type="spellEnd"/>
+      <w:r>
+        <w:t xml:space="preserve"> </w:t>
       </w:r>
       <w:r>
         <w:t xml:space="preserve">będę korzystał z systemu kontroli wersji GIT, serwera VPS, pracował w środowisku IDE </w:t>
@@ -3384,38 +3428,52 @@
         <w:rPr>
           <w:b/>
         </w:rPr>
-        <w:t>Visual Studio Code</w:t>
-      </w:r>
+        <w:t xml:space="preserve">Visual Studio </w:t>
+      </w:r>
+      <w:proofErr w:type="spellStart"/>
+      <w:r>
+        <w:rPr>
+          <w:b/>
+        </w:rPr>
+        <w:t>Code</w:t>
+      </w:r>
+      <w:proofErr w:type="spellEnd"/>
       <w:r>
         <w:t xml:space="preserve">, korzystał z systemu do zarządzania zadaniami </w:t>
       </w:r>
+      <w:proofErr w:type="spellStart"/>
       <w:r>
         <w:rPr>
           <w:b/>
         </w:rPr>
         <w:t>Redmine</w:t>
       </w:r>
+      <w:proofErr w:type="spellEnd"/>
       <w:r>
         <w:t>.</w:t>
       </w:r>
       <w:r>
         <w:t xml:space="preserve"> Będę także korzystał z metod wirtualizacji opartych na </w:t>
       </w:r>
+      <w:proofErr w:type="spellStart"/>
       <w:r>
         <w:rPr>
           <w:b/>
         </w:rPr>
         <w:t>Dockerze</w:t>
       </w:r>
+      <w:proofErr w:type="spellEnd"/>
       <w:r>
         <w:t xml:space="preserve"> używając </w:t>
       </w:r>
+      <w:proofErr w:type="spellStart"/>
       <w:r>
         <w:rPr>
           <w:b/>
         </w:rPr>
         <w:t>docker-compose</w:t>
       </w:r>
+      <w:proofErr w:type="spellEnd"/>
       <w:r>
         <w:t>.</w:t>
       </w:r>
@@ -3480,8 +3538,16 @@
         <w:rPr>
           <w:lang w:val="en"/>
         </w:rPr>
-        <w:t>, HTML5, CSS3 (SCSS), ChartJS</w:t>
-      </w:r>
+        <w:t xml:space="preserve">, HTML5, CSS3 (SCSS), </w:t>
+      </w:r>
+      <w:proofErr w:type="spellStart"/>
+      <w:r>
+        <w:rPr>
+          <w:lang w:val="en"/>
+        </w:rPr>
+        <w:t>ChartJS</w:t>
+      </w:r>
+      <w:proofErr w:type="spellEnd"/>
     </w:p>
     <w:p>
       <w:pPr>
@@ -3502,7 +3568,133 @@
         <w:rPr>
           <w:lang w:val="en"/>
         </w:rPr>
-        <w:t>NestJS który używa ExpressJS + TypeScript. Jako bazę danych użyję MongoDB z wykorzystaniem mongoose.</w:t>
+        <w:t xml:space="preserve">NestJS </w:t>
+      </w:r>
+      <w:proofErr w:type="spellStart"/>
+      <w:r>
+        <w:rPr>
+          <w:lang w:val="en"/>
+        </w:rPr>
+        <w:t>który</w:t>
+      </w:r>
+      <w:proofErr w:type="spellEnd"/>
+      <w:r>
+        <w:rPr>
+          <w:lang w:val="en"/>
+        </w:rPr>
+        <w:t xml:space="preserve"> </w:t>
+      </w:r>
+      <w:proofErr w:type="spellStart"/>
+      <w:r>
+        <w:rPr>
+          <w:lang w:val="en"/>
+        </w:rPr>
+        <w:t>używa</w:t>
+      </w:r>
+      <w:proofErr w:type="spellEnd"/>
+      <w:r>
+        <w:rPr>
+          <w:lang w:val="en"/>
+        </w:rPr>
+        <w:t xml:space="preserve"> </w:t>
+      </w:r>
+      <w:proofErr w:type="spellStart"/>
+      <w:r>
+        <w:rPr>
+          <w:lang w:val="en"/>
+        </w:rPr>
+        <w:t>ExpressJS</w:t>
+      </w:r>
+      <w:proofErr w:type="spellEnd"/>
+      <w:r>
+        <w:rPr>
+          <w:lang w:val="en"/>
+        </w:rPr>
+        <w:t xml:space="preserve"> + </w:t>
+      </w:r>
+      <w:proofErr w:type="spellStart"/>
+      <w:r>
+        <w:rPr>
+          <w:lang w:val="en"/>
+        </w:rPr>
+        <w:t>TypeScript</w:t>
+      </w:r>
+      <w:proofErr w:type="spellEnd"/>
+      <w:r>
+        <w:rPr>
+          <w:lang w:val="en"/>
+        </w:rPr>
+        <w:t xml:space="preserve">. </w:t>
+      </w:r>
+      <w:proofErr w:type="spellStart"/>
+      <w:r>
+        <w:rPr>
+          <w:lang w:val="en"/>
+        </w:rPr>
+        <w:t>Jako</w:t>
+      </w:r>
+      <w:proofErr w:type="spellEnd"/>
+      <w:r>
+        <w:rPr>
+          <w:lang w:val="en"/>
+        </w:rPr>
+        <w:t xml:space="preserve"> </w:t>
+      </w:r>
+      <w:proofErr w:type="spellStart"/>
+      <w:r>
+        <w:rPr>
+          <w:lang w:val="en"/>
+        </w:rPr>
+        <w:t>bazę</w:t>
+      </w:r>
+      <w:proofErr w:type="spellEnd"/>
+      <w:r>
+        <w:rPr>
+          <w:lang w:val="en"/>
+        </w:rPr>
+        <w:t xml:space="preserve"> </w:t>
+      </w:r>
+      <w:proofErr w:type="spellStart"/>
+      <w:r>
+        <w:rPr>
+          <w:lang w:val="en"/>
+        </w:rPr>
+        <w:t>danych</w:t>
+      </w:r>
+      <w:proofErr w:type="spellEnd"/>
+      <w:r>
+        <w:rPr>
+          <w:lang w:val="en"/>
+        </w:rPr>
+        <w:t xml:space="preserve"> </w:t>
+      </w:r>
+      <w:proofErr w:type="spellStart"/>
+      <w:r>
+        <w:rPr>
+          <w:lang w:val="en"/>
+        </w:rPr>
+        <w:t>użyję</w:t>
+      </w:r>
+      <w:proofErr w:type="spellEnd"/>
+      <w:r>
+        <w:rPr>
+          <w:lang w:val="en"/>
+        </w:rPr>
+        <w:t xml:space="preserve"> MongoDB z </w:t>
+      </w:r>
+      <w:proofErr w:type="spellStart"/>
+      <w:r>
+        <w:rPr>
+          <w:lang w:val="en"/>
+        </w:rPr>
+        <w:t>wykorzystaniem</w:t>
+      </w:r>
+      <w:proofErr w:type="spellEnd"/>
+      <w:r>
+        <w:rPr>
+          <w:lang w:val="en"/>
+        </w:rPr>
+        <w:t xml:space="preserve"> mongoose.</w:t>
       </w:r>
     </w:p>
     <w:p>
@@ -3647,7 +3839,36 @@
         <w:pStyle w:val="Akapitzwciciem"/>
       </w:pPr>
       <w:r>
-        <w:t>Tutaj dodac trochę rysunkow koncepcyjnych, ideowych i napisac coś jeszcze na temat samego problemu finansów.</w:t>
+        <w:t xml:space="preserve">Tutaj </w:t>
+      </w:r>
+      <w:proofErr w:type="spellStart"/>
+      <w:r>
+        <w:t>dodac</w:t>
+      </w:r>
+      <w:proofErr w:type="spellEnd"/>
+      <w:r>
+        <w:t xml:space="preserve"> trochę </w:t>
+      </w:r>
+      <w:proofErr w:type="spellStart"/>
+      <w:r>
+        <w:t>rysunkow</w:t>
+      </w:r>
+      <w:proofErr w:type="spellEnd"/>
+      <w:r>
+        <w:t xml:space="preserve"> koncepcyjnych, ideowych i </w:t>
+      </w:r>
+      <w:proofErr w:type="spellStart"/>
+      <w:r>
+        <w:t>napisac</w:t>
+      </w:r>
+      <w:proofErr w:type="spellEnd"/>
+      <w:r>
+        <w:t xml:space="preserve"> coś jeszcze na temat samego problemu</w:t>
+      </w:r>
+      <w:bookmarkStart w:id="5" w:name="_GoBack"/>
+      <w:bookmarkEnd w:id="5"/>
+      <w:r>
+        <w:t xml:space="preserve"> finansów.</w:t>
       </w:r>
     </w:p>
     <w:p>
@@ -3749,12 +3970,12 @@
       <w:pPr>
         <w:pStyle w:val="Nagwek1"/>
       </w:pPr>
-      <w:bookmarkStart w:id="5" w:name="_Toc508464415"/>
+      <w:bookmarkStart w:id="6" w:name="_Toc508464415"/>
       <w:r>
         <w:lastRenderedPageBreak/>
         <w:t>Analiza istniejących rozwiązań</w:t>
       </w:r>
-      <w:bookmarkEnd w:id="5"/>
+      <w:bookmarkEnd w:id="6"/>
     </w:p>
     <w:p>
       <w:pPr>
@@ -3928,7 +4149,15 @@
         <w:t xml:space="preserve"> </w:t>
       </w:r>
       <w:r>
-        <w:t>Aplikacja Cents służy tylko do wpisywania wydatków i przychodów, oprócz tego jest zablokowana do kilkunastu wpisanych wydatków, możliwość wpisania większej ilości jest dostępna w wersji płatnej PREMIUM</w:t>
+        <w:t xml:space="preserve">Aplikacja </w:t>
+      </w:r>
+      <w:proofErr w:type="spellStart"/>
+      <w:r>
+        <w:t>Cents</w:t>
+      </w:r>
+      <w:proofErr w:type="spellEnd"/>
+      <w:r>
+        <w:t xml:space="preserve"> służy tylko do wpisywania wydatków i przychodów, oprócz tego jest zablokowana do kilkunastu wpisanych wydatków, możliwość wpisania większej ilości jest dostępna w wersji płatnej PREMIUM</w:t>
       </w:r>
     </w:p>
     <w:p>
@@ -4086,7 +4315,23 @@
         <w:t xml:space="preserve"> </w:t>
       </w:r>
       <w:r>
-        <w:t>Po lewej aplikacja Spendee w której dodanie konta bankowego jest dopiero dostępne w funkcji PREMIUM, w Polsce, jedynie 3 banki obsługiwane. Po prawej aplikacja Wallet, podobnie.</w:t>
+        <w:t xml:space="preserve">Po lewej aplikacja </w:t>
+      </w:r>
+      <w:proofErr w:type="spellStart"/>
+      <w:r>
+        <w:t>Spendee</w:t>
+      </w:r>
+      <w:proofErr w:type="spellEnd"/>
+      <w:r>
+        <w:t xml:space="preserve"> w której dodanie konta bankowego jest dopiero dostępne w funkcji PREMIUM, w Polsce, jedynie 3 banki obsługiwane. Po prawej aplikacja </w:t>
+      </w:r>
+      <w:proofErr w:type="spellStart"/>
+      <w:r>
+        <w:t>Wallet</w:t>
+      </w:r>
+      <w:proofErr w:type="spellEnd"/>
+      <w:r>
+        <w:t>, podobnie.</w:t>
       </w:r>
     </w:p>
     <w:p>
@@ -4181,7 +4426,15 @@
         <w:t xml:space="preserve"> </w:t>
       </w:r>
       <w:r>
-        <w:t>Aplikacja Cents nie wzbudza zaufania. (a aplikacja zarządzająca naszymi pieniędzmi powinna)</w:t>
+        <w:t xml:space="preserve">Aplikacja </w:t>
+      </w:r>
+      <w:proofErr w:type="spellStart"/>
+      <w:r>
+        <w:t>Cents</w:t>
+      </w:r>
+      <w:proofErr w:type="spellEnd"/>
+      <w:r>
+        <w:t xml:space="preserve"> nie wzbudza zaufania. (a aplikacja zarządzająca naszymi pieniędzmi powinna)</w:t>
       </w:r>
     </w:p>
     <w:p>
@@ -4200,7 +4453,15 @@
         <w:t>jej</w:t>
       </w:r>
       <w:r>
-        <w:t xml:space="preserve"> tzw. „User Experience” jest bardzo zły i aplikację rzucamy w kąt bo nie jesteśmy w stanie z niej szybko i przyjemnie korzystać. </w:t>
+        <w:t xml:space="preserve"> tzw. „User </w:t>
+      </w:r>
+      <w:proofErr w:type="spellStart"/>
+      <w:r>
+        <w:t>Experience</w:t>
+      </w:r>
+      <w:proofErr w:type="spellEnd"/>
+      <w:r>
+        <w:t xml:space="preserve">” jest bardzo zły i aplikację rzucamy w kąt bo nie jesteśmy w stanie z niej szybko i przyjemnie korzystać. </w:t>
       </w:r>
       <w:r>
         <w:t xml:space="preserve">W dzisiejszym zabieganym, dynamicznym świecie często właśnie łatwość użytkowania i prostota </w:t>
@@ -4223,7 +4484,49 @@
         <w:rPr>
           <w:b/>
         </w:rPr>
-        <w:t>„Easy to began, harder to master”</w:t>
+        <w:t>„</w:t>
+      </w:r>
+      <w:proofErr w:type="spellStart"/>
+      <w:r>
+        <w:rPr>
+          <w:b/>
+        </w:rPr>
+        <w:t>Easy</w:t>
+      </w:r>
+      <w:proofErr w:type="spellEnd"/>
+      <w:r>
+        <w:rPr>
+          <w:b/>
+        </w:rPr>
+        <w:t xml:space="preserve"> to </w:t>
+      </w:r>
+      <w:proofErr w:type="spellStart"/>
+      <w:r>
+        <w:rPr>
+          <w:b/>
+        </w:rPr>
+        <w:t>began</w:t>
+      </w:r>
+      <w:proofErr w:type="spellEnd"/>
+      <w:r>
+        <w:rPr>
+          <w:b/>
+        </w:rPr>
+        <w:t xml:space="preserve">, </w:t>
+      </w:r>
+      <w:proofErr w:type="spellStart"/>
+      <w:r>
+        <w:rPr>
+          <w:b/>
+        </w:rPr>
+        <w:t>harder</w:t>
+      </w:r>
+      <w:proofErr w:type="spellEnd"/>
+      <w:r>
+        <w:rPr>
+          <w:b/>
+        </w:rPr>
+        <w:t xml:space="preserve"> to master”</w:t>
       </w:r>
       <w:r>
         <w:t xml:space="preserve">. Łatwo rozpocząć, ciężej być mistrzem. Chciałbym poprowadzić użytkownika poprzez proste funkcje które dadzą mu od razu kontrolę nad swoim </w:t>
@@ -4242,7 +4545,7 @@
       <w:pPr>
         <w:pStyle w:val="Nagwek1"/>
       </w:pPr>
-      <w:bookmarkStart w:id="6" w:name="_Toc508464416"/>
+      <w:bookmarkStart w:id="7" w:name="_Toc508464416"/>
       <w:r>
         <w:lastRenderedPageBreak/>
         <w:t>Koncepcja własnego rozwiązania</w:t>
@@ -4250,7 +4553,7 @@
       <w:r>
         <w:t>.</w:t>
       </w:r>
-      <w:bookmarkEnd w:id="6"/>
+      <w:bookmarkEnd w:id="7"/>
     </w:p>
     <w:p>
       <w:pPr>
@@ -4415,8 +4718,13 @@
       <w:r>
         <w:t xml:space="preserve">w </w:t>
       </w:r>
-      <w:r>
-        <w:t>HTMLu (jest to HTML poszerzony o dodatkowe dyrektywy i konstrukcje dostarczane przez Angulara), wygląd komponentów definiowany jest w dołączonym pliku CSS, z kolei logika komponentu jest pisana</w:t>
+      <w:proofErr w:type="spellStart"/>
+      <w:r>
+        <w:t>HTMLu</w:t>
+      </w:r>
+      <w:proofErr w:type="spellEnd"/>
+      <w:r>
+        <w:t xml:space="preserve"> (jest to HTML poszerzony o dodatkowe dyrektywy i konstrukcje dostarczane przez Angulara), wygląd komponentów definiowany jest w dołączonym pliku CSS, z kolei logika komponentu jest pisana</w:t>
       </w:r>
       <w:r>
         <w:t xml:space="preserve"> jako eksportowana klasa z wykorzystaniem języka </w:t>
@@ -4661,7 +4969,15 @@
       </w:r>
       <w:proofErr w:type="gramEnd"/>
       <w:r>
-        <w:t xml:space="preserve"> która dzięki zastosowaniu dekoratora @Injectable jest w stanie być wstrzykiwana do jakiegokolwiek komponentu z wykorzystaniem wzorca wstrzykiwania zależności.</w:t>
+        <w:t xml:space="preserve"> która dzięki zastosowaniu dekoratora @</w:t>
+      </w:r>
+      <w:proofErr w:type="spellStart"/>
+      <w:r>
+        <w:t>Injectable</w:t>
+      </w:r>
+      <w:proofErr w:type="spellEnd"/>
+      <w:r>
+        <w:t xml:space="preserve"> jest w stanie być wstrzykiwana do jakiegokolwiek komponentu z wykorzystaniem wzorca wstrzykiwania zależności.</w:t>
       </w:r>
     </w:p>
     <w:p>
@@ -4722,7 +5038,15 @@
         <w:t>Kamila Myśliwca</w:t>
       </w:r>
       <w:r>
-        <w:t xml:space="preserve">, który garściami czerpie z wzorców przedstawionych w Angularze. Między innymi takich jak wstrzykiwanie zależności, czy też tworzenie komponentów. Oprócz tego, framework daje nam możliwość tworzenia kontrolerów odpowiadających między innymi za wystawianie RESTowych </w:t>
+        <w:t xml:space="preserve">, który garściami czerpie z wzorców przedstawionych w Angularze. Między innymi takich jak wstrzykiwanie zależności, czy też tworzenie komponentów. Oprócz tego, framework daje nam możliwość tworzenia kontrolerów odpowiadających między innymi za wystawianie </w:t>
+      </w:r>
+      <w:proofErr w:type="spellStart"/>
+      <w:r>
+        <w:t>RESTowych</w:t>
+      </w:r>
+      <w:proofErr w:type="spellEnd"/>
+      <w:r>
+        <w:t xml:space="preserve"> </w:t>
       </w:r>
       <w:proofErr w:type="gramStart"/>
       <w:r>
@@ -4846,7 +5170,15 @@
         <w:t xml:space="preserve"> bazy danych. Swego czasu jednym z bardzo popularnych </w:t>
       </w:r>
       <w:r>
-        <w:t xml:space="preserve">stosów technologicznych do wytwarzania oprogramowania był tak zwany MEAN stack. Rozwinięciem tego akronimu jest: </w:t>
+        <w:t xml:space="preserve">stosów technologicznych do wytwarzania oprogramowania był tak zwany MEAN </w:t>
+      </w:r>
+      <w:proofErr w:type="spellStart"/>
+      <w:r>
+        <w:t>stack</w:t>
+      </w:r>
+      <w:proofErr w:type="spellEnd"/>
+      <w:r>
+        <w:t xml:space="preserve">. Rozwinięciem tego akronimu jest: </w:t>
       </w:r>
       <w:r>
         <w:rPr>
@@ -4914,7 +5246,7 @@
       <w:pPr>
         <w:pStyle w:val="Nagwek1"/>
       </w:pPr>
-      <w:bookmarkStart w:id="7" w:name="_Toc508464417"/>
+      <w:bookmarkStart w:id="8" w:name="_Toc508464417"/>
       <w:r>
         <w:lastRenderedPageBreak/>
         <w:t>Projekt ogóln</w:t>
@@ -4922,17 +5254,17 @@
       <w:r>
         <w:t>y</w:t>
       </w:r>
-      <w:bookmarkEnd w:id="7"/>
+      <w:bookmarkEnd w:id="8"/>
     </w:p>
     <w:p>
       <w:pPr>
         <w:pStyle w:val="Nagwek2"/>
       </w:pPr>
-      <w:bookmarkStart w:id="8" w:name="_Toc508464418"/>
+      <w:bookmarkStart w:id="9" w:name="_Toc508464418"/>
       <w:r>
         <w:t>Specyfikacja wymagań funkcjonalnych i niefunkcjonalnych</w:t>
       </w:r>
-      <w:bookmarkEnd w:id="8"/>
+      <w:bookmarkEnd w:id="9"/>
     </w:p>
     <w:p>
       <w:pPr>
@@ -4949,8 +5281,6 @@
       <w:r>
         <w:br w:type="page"/>
       </w:r>
-      <w:bookmarkStart w:id="9" w:name="_GoBack"/>
-      <w:bookmarkEnd w:id="9"/>
     </w:p>
     <w:p>
       <w:pPr>
@@ -5011,10 +5341,12 @@
         <w:pStyle w:val="Nagwek3"/>
       </w:pPr>
       <w:bookmarkStart w:id="15" w:name="_Toc508464424"/>
+      <w:proofErr w:type="spellStart"/>
       <w:r>
         <w:t>ExpressJS</w:t>
       </w:r>
       <w:bookmarkEnd w:id="15"/>
+      <w:proofErr w:type="spellEnd"/>
     </w:p>
     <w:p>
       <w:pPr>
@@ -5051,10 +5383,12 @@
         <w:pStyle w:val="Nagwek3"/>
       </w:pPr>
       <w:bookmarkStart w:id="19" w:name="_Toc508464428"/>
+      <w:proofErr w:type="spellStart"/>
       <w:r>
         <w:t>ChartJS</w:t>
       </w:r>
       <w:bookmarkEnd w:id="19"/>
+      <w:proofErr w:type="spellEnd"/>
     </w:p>
     <w:p>
       <w:pPr>
@@ -5074,16 +5408,23 @@
         <w:pStyle w:val="Nagwek3"/>
       </w:pPr>
       <w:r>
-        <w:t>Visual Studio Code</w:t>
-      </w:r>
+        <w:t xml:space="preserve">Visual Studio </w:t>
+      </w:r>
+      <w:proofErr w:type="spellStart"/>
+      <w:r>
+        <w:t>Code</w:t>
+      </w:r>
+      <w:proofErr w:type="spellEnd"/>
     </w:p>
     <w:p>
       <w:pPr>
         <w:pStyle w:val="Nagwek3"/>
       </w:pPr>
+      <w:proofErr w:type="spellStart"/>
       <w:r>
         <w:t>Postman</w:t>
       </w:r>
+      <w:proofErr w:type="spellEnd"/>
     </w:p>
     <w:p>
       <w:pPr>
@@ -5225,7 +5566,1379 @@
         <w:rPr>
           <w:lang w:val="en"/>
         </w:rPr>
-        <w:t>Lorem ipsum dolor sit amet, consectetur adipiscing elit. Sed a metus nibh. Curabitur sit amet molestie nulla, ut porttitor tellus. Sed faucibus congue augue, sit amet dictum justo dapibus quis. Fusce iaculis efficitur arcu, eget volutpat est posuere sit amet. Curabitur semper orci ac purus aliquet, id molestie dolor lacinia. Mauris pharetra ullamcorper orci, at vehicula nisl lacinia a. Curabitur quam turpis, dapibus sit amet hendrerit ut, eleifend vitae purus. Orci varius natoque penatibus et magnis dis parturient montes, nascetur ridiculus mus. Curabitur sollicitudin volutpat ante. Praesent faucibus tortor in semper cursus. In hac habitasse platea dictumst. Nulla quis accumsan odio, pellentesque aliquam nibh. Praesent vel lectus quam. Praesent ornare velit sit amet egestas laoreet. Cras feugiat metus a tincidunt egestas. Pellentesque erat sapien, vestibulum nec lectus id, posuere congue nisi.</w:t>
+        <w:t xml:space="preserve">Lorem ipsum dolor sit </w:t>
+      </w:r>
+      <w:proofErr w:type="spellStart"/>
+      <w:r>
+        <w:rPr>
+          <w:lang w:val="en"/>
+        </w:rPr>
+        <w:t>amet</w:t>
+      </w:r>
+      <w:proofErr w:type="spellEnd"/>
+      <w:r>
+        <w:rPr>
+          <w:lang w:val="en"/>
+        </w:rPr>
+        <w:t xml:space="preserve">, </w:t>
+      </w:r>
+      <w:proofErr w:type="spellStart"/>
+      <w:r>
+        <w:rPr>
+          <w:lang w:val="en"/>
+        </w:rPr>
+        <w:t>consectetur</w:t>
+      </w:r>
+      <w:proofErr w:type="spellEnd"/>
+      <w:r>
+        <w:rPr>
+          <w:lang w:val="en"/>
+        </w:rPr>
+        <w:t xml:space="preserve"> </w:t>
+      </w:r>
+      <w:proofErr w:type="spellStart"/>
+      <w:r>
+        <w:rPr>
+          <w:lang w:val="en"/>
+        </w:rPr>
+        <w:t>adipiscing</w:t>
+      </w:r>
+      <w:proofErr w:type="spellEnd"/>
+      <w:r>
+        <w:rPr>
+          <w:lang w:val="en"/>
+        </w:rPr>
+        <w:t xml:space="preserve"> </w:t>
+      </w:r>
+      <w:proofErr w:type="spellStart"/>
+      <w:r>
+        <w:rPr>
+          <w:lang w:val="en"/>
+        </w:rPr>
+        <w:t>elit</w:t>
+      </w:r>
+      <w:proofErr w:type="spellEnd"/>
+      <w:r>
+        <w:rPr>
+          <w:lang w:val="en"/>
+        </w:rPr>
+        <w:t xml:space="preserve">. </w:t>
+      </w:r>
+      <w:proofErr w:type="spellStart"/>
+      <w:r>
+        <w:rPr>
+          <w:lang w:val="en"/>
+        </w:rPr>
+        <w:t>Sed</w:t>
+      </w:r>
+      <w:proofErr w:type="spellEnd"/>
+      <w:r>
+        <w:rPr>
+          <w:lang w:val="en"/>
+        </w:rPr>
+        <w:t xml:space="preserve"> a </w:t>
+      </w:r>
+      <w:proofErr w:type="spellStart"/>
+      <w:r>
+        <w:rPr>
+          <w:lang w:val="en"/>
+        </w:rPr>
+        <w:t>metus</w:t>
+      </w:r>
+      <w:proofErr w:type="spellEnd"/>
+      <w:r>
+        <w:rPr>
+          <w:lang w:val="en"/>
+        </w:rPr>
+        <w:t xml:space="preserve"> </w:t>
+      </w:r>
+      <w:proofErr w:type="spellStart"/>
+      <w:r>
+        <w:rPr>
+          <w:lang w:val="en"/>
+        </w:rPr>
+        <w:t>nibh</w:t>
+      </w:r>
+      <w:proofErr w:type="spellEnd"/>
+      <w:r>
+        <w:rPr>
+          <w:lang w:val="en"/>
+        </w:rPr>
+        <w:t xml:space="preserve">. </w:t>
+      </w:r>
+      <w:proofErr w:type="spellStart"/>
+      <w:r>
+        <w:rPr>
+          <w:lang w:val="en"/>
+        </w:rPr>
+        <w:t>Curabitur</w:t>
+      </w:r>
+      <w:proofErr w:type="spellEnd"/>
+      <w:r>
+        <w:rPr>
+          <w:lang w:val="en"/>
+        </w:rPr>
+        <w:t xml:space="preserve"> sit </w:t>
+      </w:r>
+      <w:proofErr w:type="spellStart"/>
+      <w:r>
+        <w:rPr>
+          <w:lang w:val="en"/>
+        </w:rPr>
+        <w:t>amet</w:t>
+      </w:r>
+      <w:proofErr w:type="spellEnd"/>
+      <w:r>
+        <w:rPr>
+          <w:lang w:val="en"/>
+        </w:rPr>
+        <w:t xml:space="preserve"> </w:t>
+      </w:r>
+      <w:proofErr w:type="spellStart"/>
+      <w:r>
+        <w:rPr>
+          <w:lang w:val="en"/>
+        </w:rPr>
+        <w:t>molestie</w:t>
+      </w:r>
+      <w:proofErr w:type="spellEnd"/>
+      <w:r>
+        <w:rPr>
+          <w:lang w:val="en"/>
+        </w:rPr>
+        <w:t xml:space="preserve"> </w:t>
+      </w:r>
+      <w:proofErr w:type="spellStart"/>
+      <w:r>
+        <w:rPr>
+          <w:lang w:val="en"/>
+        </w:rPr>
+        <w:t>nulla</w:t>
+      </w:r>
+      <w:proofErr w:type="spellEnd"/>
+      <w:r>
+        <w:rPr>
+          <w:lang w:val="en"/>
+        </w:rPr>
+        <w:t xml:space="preserve">, </w:t>
+      </w:r>
+      <w:proofErr w:type="spellStart"/>
+      <w:r>
+        <w:rPr>
+          <w:lang w:val="en"/>
+        </w:rPr>
+        <w:t>ut</w:t>
+      </w:r>
+      <w:proofErr w:type="spellEnd"/>
+      <w:r>
+        <w:rPr>
+          <w:lang w:val="en"/>
+        </w:rPr>
+        <w:t xml:space="preserve"> </w:t>
+      </w:r>
+      <w:proofErr w:type="spellStart"/>
+      <w:r>
+        <w:rPr>
+          <w:lang w:val="en"/>
+        </w:rPr>
+        <w:t>porttitor</w:t>
+      </w:r>
+      <w:proofErr w:type="spellEnd"/>
+      <w:r>
+        <w:rPr>
+          <w:lang w:val="en"/>
+        </w:rPr>
+        <w:t xml:space="preserve"> </w:t>
+      </w:r>
+      <w:proofErr w:type="spellStart"/>
+      <w:r>
+        <w:rPr>
+          <w:lang w:val="en"/>
+        </w:rPr>
+        <w:t>tellus</w:t>
+      </w:r>
+      <w:proofErr w:type="spellEnd"/>
+      <w:r>
+        <w:rPr>
+          <w:lang w:val="en"/>
+        </w:rPr>
+        <w:t xml:space="preserve">. </w:t>
+      </w:r>
+      <w:proofErr w:type="spellStart"/>
+      <w:r>
+        <w:rPr>
+          <w:lang w:val="en"/>
+        </w:rPr>
+        <w:t>Sed</w:t>
+      </w:r>
+      <w:proofErr w:type="spellEnd"/>
+      <w:r>
+        <w:rPr>
+          <w:lang w:val="en"/>
+        </w:rPr>
+        <w:t xml:space="preserve"> </w:t>
+      </w:r>
+      <w:proofErr w:type="spellStart"/>
+      <w:r>
+        <w:rPr>
+          <w:lang w:val="en"/>
+        </w:rPr>
+        <w:t>faucibus</w:t>
+      </w:r>
+      <w:proofErr w:type="spellEnd"/>
+      <w:r>
+        <w:rPr>
+          <w:lang w:val="en"/>
+        </w:rPr>
+        <w:t xml:space="preserve"> </w:t>
+      </w:r>
+      <w:proofErr w:type="spellStart"/>
+      <w:r>
+        <w:rPr>
+          <w:lang w:val="en"/>
+        </w:rPr>
+        <w:t>congue</w:t>
+      </w:r>
+      <w:proofErr w:type="spellEnd"/>
+      <w:r>
+        <w:rPr>
+          <w:lang w:val="en"/>
+        </w:rPr>
+        <w:t xml:space="preserve"> </w:t>
+      </w:r>
+      <w:proofErr w:type="spellStart"/>
+      <w:r>
+        <w:rPr>
+          <w:lang w:val="en"/>
+        </w:rPr>
+        <w:t>augue</w:t>
+      </w:r>
+      <w:proofErr w:type="spellEnd"/>
+      <w:r>
+        <w:rPr>
+          <w:lang w:val="en"/>
+        </w:rPr>
+        <w:t xml:space="preserve">, sit </w:t>
+      </w:r>
+      <w:proofErr w:type="spellStart"/>
+      <w:r>
+        <w:rPr>
+          <w:lang w:val="en"/>
+        </w:rPr>
+        <w:t>amet</w:t>
+      </w:r>
+      <w:proofErr w:type="spellEnd"/>
+      <w:r>
+        <w:rPr>
+          <w:lang w:val="en"/>
+        </w:rPr>
+        <w:t xml:space="preserve"> dictum </w:t>
+      </w:r>
+      <w:proofErr w:type="spellStart"/>
+      <w:r>
+        <w:rPr>
+          <w:lang w:val="en"/>
+        </w:rPr>
+        <w:t>justo</w:t>
+      </w:r>
+      <w:proofErr w:type="spellEnd"/>
+      <w:r>
+        <w:rPr>
+          <w:lang w:val="en"/>
+        </w:rPr>
+        <w:t xml:space="preserve"> </w:t>
+      </w:r>
+      <w:proofErr w:type="spellStart"/>
+      <w:r>
+        <w:rPr>
+          <w:lang w:val="en"/>
+        </w:rPr>
+        <w:t>dapibus</w:t>
+      </w:r>
+      <w:proofErr w:type="spellEnd"/>
+      <w:r>
+        <w:rPr>
+          <w:lang w:val="en"/>
+        </w:rPr>
+        <w:t xml:space="preserve"> </w:t>
+      </w:r>
+      <w:proofErr w:type="spellStart"/>
+      <w:r>
+        <w:rPr>
+          <w:lang w:val="en"/>
+        </w:rPr>
+        <w:t>quis</w:t>
+      </w:r>
+      <w:proofErr w:type="spellEnd"/>
+      <w:r>
+        <w:rPr>
+          <w:lang w:val="en"/>
+        </w:rPr>
+        <w:t xml:space="preserve">. </w:t>
+      </w:r>
+      <w:proofErr w:type="spellStart"/>
+      <w:r>
+        <w:rPr>
+          <w:lang w:val="en"/>
+        </w:rPr>
+        <w:t>Fusce</w:t>
+      </w:r>
+      <w:proofErr w:type="spellEnd"/>
+      <w:r>
+        <w:rPr>
+          <w:lang w:val="en"/>
+        </w:rPr>
+        <w:t xml:space="preserve"> </w:t>
+      </w:r>
+      <w:proofErr w:type="spellStart"/>
+      <w:r>
+        <w:rPr>
+          <w:lang w:val="en"/>
+        </w:rPr>
+        <w:t>iaculis</w:t>
+      </w:r>
+      <w:proofErr w:type="spellEnd"/>
+      <w:r>
+        <w:rPr>
+          <w:lang w:val="en"/>
+        </w:rPr>
+        <w:t xml:space="preserve"> </w:t>
+      </w:r>
+      <w:proofErr w:type="spellStart"/>
+      <w:r>
+        <w:rPr>
+          <w:lang w:val="en"/>
+        </w:rPr>
+        <w:t>efficitur</w:t>
+      </w:r>
+      <w:proofErr w:type="spellEnd"/>
+      <w:r>
+        <w:rPr>
+          <w:lang w:val="en"/>
+        </w:rPr>
+        <w:t xml:space="preserve"> </w:t>
+      </w:r>
+      <w:proofErr w:type="spellStart"/>
+      <w:r>
+        <w:rPr>
+          <w:lang w:val="en"/>
+        </w:rPr>
+        <w:t>arcu</w:t>
+      </w:r>
+      <w:proofErr w:type="spellEnd"/>
+      <w:r>
+        <w:rPr>
+          <w:lang w:val="en"/>
+        </w:rPr>
+        <w:t xml:space="preserve">, </w:t>
+      </w:r>
+      <w:proofErr w:type="spellStart"/>
+      <w:r>
+        <w:rPr>
+          <w:lang w:val="en"/>
+        </w:rPr>
+        <w:t>eget</w:t>
+      </w:r>
+      <w:proofErr w:type="spellEnd"/>
+      <w:r>
+        <w:rPr>
+          <w:lang w:val="en"/>
+        </w:rPr>
+        <w:t xml:space="preserve"> </w:t>
+      </w:r>
+      <w:proofErr w:type="spellStart"/>
+      <w:r>
+        <w:rPr>
+          <w:lang w:val="en"/>
+        </w:rPr>
+        <w:t>volutpat</w:t>
+      </w:r>
+      <w:proofErr w:type="spellEnd"/>
+      <w:r>
+        <w:rPr>
+          <w:lang w:val="en"/>
+        </w:rPr>
+        <w:t xml:space="preserve"> </w:t>
+      </w:r>
+      <w:proofErr w:type="spellStart"/>
+      <w:r>
+        <w:rPr>
+          <w:lang w:val="en"/>
+        </w:rPr>
+        <w:t>est</w:t>
+      </w:r>
+      <w:proofErr w:type="spellEnd"/>
+      <w:r>
+        <w:rPr>
+          <w:lang w:val="en"/>
+        </w:rPr>
+        <w:t xml:space="preserve"> </w:t>
+      </w:r>
+      <w:proofErr w:type="spellStart"/>
+      <w:r>
+        <w:rPr>
+          <w:lang w:val="en"/>
+        </w:rPr>
+        <w:t>posuere</w:t>
+      </w:r>
+      <w:proofErr w:type="spellEnd"/>
+      <w:r>
+        <w:rPr>
+          <w:lang w:val="en"/>
+        </w:rPr>
+        <w:t xml:space="preserve"> sit </w:t>
+      </w:r>
+      <w:proofErr w:type="spellStart"/>
+      <w:r>
+        <w:rPr>
+          <w:lang w:val="en"/>
+        </w:rPr>
+        <w:t>amet</w:t>
+      </w:r>
+      <w:proofErr w:type="spellEnd"/>
+      <w:r>
+        <w:rPr>
+          <w:lang w:val="en"/>
+        </w:rPr>
+        <w:t xml:space="preserve">. </w:t>
+      </w:r>
+      <w:proofErr w:type="spellStart"/>
+      <w:r>
+        <w:rPr>
+          <w:lang w:val="en"/>
+        </w:rPr>
+        <w:t>Curabitur</w:t>
+      </w:r>
+      <w:proofErr w:type="spellEnd"/>
+      <w:r>
+        <w:rPr>
+          <w:lang w:val="en"/>
+        </w:rPr>
+        <w:t xml:space="preserve"> semper </w:t>
+      </w:r>
+      <w:proofErr w:type="spellStart"/>
+      <w:r>
+        <w:rPr>
+          <w:lang w:val="en"/>
+        </w:rPr>
+        <w:t>orci</w:t>
+      </w:r>
+      <w:proofErr w:type="spellEnd"/>
+      <w:r>
+        <w:rPr>
+          <w:lang w:val="en"/>
+        </w:rPr>
+        <w:t xml:space="preserve"> ac </w:t>
+      </w:r>
+      <w:proofErr w:type="spellStart"/>
+      <w:r>
+        <w:rPr>
+          <w:lang w:val="en"/>
+        </w:rPr>
+        <w:t>purus</w:t>
+      </w:r>
+      <w:proofErr w:type="spellEnd"/>
+      <w:r>
+        <w:rPr>
+          <w:lang w:val="en"/>
+        </w:rPr>
+        <w:t xml:space="preserve"> </w:t>
+      </w:r>
+      <w:proofErr w:type="spellStart"/>
+      <w:r>
+        <w:rPr>
+          <w:lang w:val="en"/>
+        </w:rPr>
+        <w:t>aliquet</w:t>
+      </w:r>
+      <w:proofErr w:type="spellEnd"/>
+      <w:r>
+        <w:rPr>
+          <w:lang w:val="en"/>
+        </w:rPr>
+        <w:t xml:space="preserve">, id </w:t>
+      </w:r>
+      <w:proofErr w:type="spellStart"/>
+      <w:r>
+        <w:rPr>
+          <w:lang w:val="en"/>
+        </w:rPr>
+        <w:t>molestie</w:t>
+      </w:r>
+      <w:proofErr w:type="spellEnd"/>
+      <w:r>
+        <w:rPr>
+          <w:lang w:val="en"/>
+        </w:rPr>
+        <w:t xml:space="preserve"> dolor </w:t>
+      </w:r>
+      <w:proofErr w:type="spellStart"/>
+      <w:r>
+        <w:rPr>
+          <w:lang w:val="en"/>
+        </w:rPr>
+        <w:t>lacinia</w:t>
+      </w:r>
+      <w:proofErr w:type="spellEnd"/>
+      <w:r>
+        <w:rPr>
+          <w:lang w:val="en"/>
+        </w:rPr>
+        <w:t xml:space="preserve">. </w:t>
+      </w:r>
+      <w:proofErr w:type="spellStart"/>
+      <w:r>
+        <w:rPr>
+          <w:lang w:val="en"/>
+        </w:rPr>
+        <w:t>Mauris</w:t>
+      </w:r>
+      <w:proofErr w:type="spellEnd"/>
+      <w:r>
+        <w:rPr>
+          <w:lang w:val="en"/>
+        </w:rPr>
+        <w:t xml:space="preserve"> pharetra </w:t>
+      </w:r>
+      <w:proofErr w:type="spellStart"/>
+      <w:r>
+        <w:rPr>
+          <w:lang w:val="en"/>
+        </w:rPr>
+        <w:t>ullamcorper</w:t>
+      </w:r>
+      <w:proofErr w:type="spellEnd"/>
+      <w:r>
+        <w:rPr>
+          <w:lang w:val="en"/>
+        </w:rPr>
+        <w:t xml:space="preserve"> </w:t>
+      </w:r>
+      <w:proofErr w:type="spellStart"/>
+      <w:r>
+        <w:rPr>
+          <w:lang w:val="en"/>
+        </w:rPr>
+        <w:t>orci</w:t>
+      </w:r>
+      <w:proofErr w:type="spellEnd"/>
+      <w:r>
+        <w:rPr>
+          <w:lang w:val="en"/>
+        </w:rPr>
+        <w:t xml:space="preserve">, at </w:t>
+      </w:r>
+      <w:proofErr w:type="spellStart"/>
+      <w:r>
+        <w:rPr>
+          <w:lang w:val="en"/>
+        </w:rPr>
+        <w:t>vehicula</w:t>
+      </w:r>
+      <w:proofErr w:type="spellEnd"/>
+      <w:r>
+        <w:rPr>
+          <w:lang w:val="en"/>
+        </w:rPr>
+        <w:t xml:space="preserve"> </w:t>
+      </w:r>
+      <w:proofErr w:type="spellStart"/>
+      <w:r>
+        <w:rPr>
+          <w:lang w:val="en"/>
+        </w:rPr>
+        <w:t>nisl</w:t>
+      </w:r>
+      <w:proofErr w:type="spellEnd"/>
+      <w:r>
+        <w:rPr>
+          <w:lang w:val="en"/>
+        </w:rPr>
+        <w:t xml:space="preserve"> </w:t>
+      </w:r>
+      <w:proofErr w:type="spellStart"/>
+      <w:r>
+        <w:rPr>
+          <w:lang w:val="en"/>
+        </w:rPr>
+        <w:t>lacinia</w:t>
+      </w:r>
+      <w:proofErr w:type="spellEnd"/>
+      <w:r>
+        <w:rPr>
+          <w:lang w:val="en"/>
+        </w:rPr>
+        <w:t xml:space="preserve"> a. </w:t>
+      </w:r>
+      <w:proofErr w:type="spellStart"/>
+      <w:r>
+        <w:rPr>
+          <w:lang w:val="en"/>
+        </w:rPr>
+        <w:t>Curabitur</w:t>
+      </w:r>
+      <w:proofErr w:type="spellEnd"/>
+      <w:r>
+        <w:rPr>
+          <w:lang w:val="en"/>
+        </w:rPr>
+        <w:t xml:space="preserve"> quam </w:t>
+      </w:r>
+      <w:proofErr w:type="spellStart"/>
+      <w:r>
+        <w:rPr>
+          <w:lang w:val="en"/>
+        </w:rPr>
+        <w:t>turpis</w:t>
+      </w:r>
+      <w:proofErr w:type="spellEnd"/>
+      <w:r>
+        <w:rPr>
+          <w:lang w:val="en"/>
+        </w:rPr>
+        <w:t xml:space="preserve">, </w:t>
+      </w:r>
+      <w:proofErr w:type="spellStart"/>
+      <w:r>
+        <w:rPr>
+          <w:lang w:val="en"/>
+        </w:rPr>
+        <w:t>dapibus</w:t>
+      </w:r>
+      <w:proofErr w:type="spellEnd"/>
+      <w:r>
+        <w:rPr>
+          <w:lang w:val="en"/>
+        </w:rPr>
+        <w:t xml:space="preserve"> sit </w:t>
+      </w:r>
+      <w:proofErr w:type="spellStart"/>
+      <w:r>
+        <w:rPr>
+          <w:lang w:val="en"/>
+        </w:rPr>
+        <w:t>amet</w:t>
+      </w:r>
+      <w:proofErr w:type="spellEnd"/>
+      <w:r>
+        <w:rPr>
+          <w:lang w:val="en"/>
+        </w:rPr>
+        <w:t xml:space="preserve"> </w:t>
+      </w:r>
+      <w:proofErr w:type="spellStart"/>
+      <w:r>
+        <w:rPr>
+          <w:lang w:val="en"/>
+        </w:rPr>
+        <w:t>hendrerit</w:t>
+      </w:r>
+      <w:proofErr w:type="spellEnd"/>
+      <w:r>
+        <w:rPr>
+          <w:lang w:val="en"/>
+        </w:rPr>
+        <w:t xml:space="preserve"> </w:t>
+      </w:r>
+      <w:proofErr w:type="spellStart"/>
+      <w:r>
+        <w:rPr>
+          <w:lang w:val="en"/>
+        </w:rPr>
+        <w:t>ut</w:t>
+      </w:r>
+      <w:proofErr w:type="spellEnd"/>
+      <w:r>
+        <w:rPr>
+          <w:lang w:val="en"/>
+        </w:rPr>
+        <w:t xml:space="preserve">, </w:t>
+      </w:r>
+      <w:proofErr w:type="spellStart"/>
+      <w:r>
+        <w:rPr>
+          <w:lang w:val="en"/>
+        </w:rPr>
+        <w:t>eleifend</w:t>
+      </w:r>
+      <w:proofErr w:type="spellEnd"/>
+      <w:r>
+        <w:rPr>
+          <w:lang w:val="en"/>
+        </w:rPr>
+        <w:t xml:space="preserve"> vitae </w:t>
+      </w:r>
+      <w:proofErr w:type="spellStart"/>
+      <w:r>
+        <w:rPr>
+          <w:lang w:val="en"/>
+        </w:rPr>
+        <w:t>purus</w:t>
+      </w:r>
+      <w:proofErr w:type="spellEnd"/>
+      <w:r>
+        <w:rPr>
+          <w:lang w:val="en"/>
+        </w:rPr>
+        <w:t xml:space="preserve">. </w:t>
+      </w:r>
+      <w:proofErr w:type="spellStart"/>
+      <w:r>
+        <w:rPr>
+          <w:lang w:val="en"/>
+        </w:rPr>
+        <w:t>Orci</w:t>
+      </w:r>
+      <w:proofErr w:type="spellEnd"/>
+      <w:r>
+        <w:rPr>
+          <w:lang w:val="en"/>
+        </w:rPr>
+        <w:t xml:space="preserve"> </w:t>
+      </w:r>
+      <w:proofErr w:type="spellStart"/>
+      <w:r>
+        <w:rPr>
+          <w:lang w:val="en"/>
+        </w:rPr>
+        <w:t>varius</w:t>
+      </w:r>
+      <w:proofErr w:type="spellEnd"/>
+      <w:r>
+        <w:rPr>
+          <w:lang w:val="en"/>
+        </w:rPr>
+        <w:t xml:space="preserve"> </w:t>
+      </w:r>
+      <w:proofErr w:type="spellStart"/>
+      <w:r>
+        <w:rPr>
+          <w:lang w:val="en"/>
+        </w:rPr>
+        <w:t>natoque</w:t>
+      </w:r>
+      <w:proofErr w:type="spellEnd"/>
+      <w:r>
+        <w:rPr>
+          <w:lang w:val="en"/>
+        </w:rPr>
+        <w:t xml:space="preserve"> </w:t>
+      </w:r>
+      <w:proofErr w:type="spellStart"/>
+      <w:r>
+        <w:rPr>
+          <w:lang w:val="en"/>
+        </w:rPr>
+        <w:t>penatibus</w:t>
+      </w:r>
+      <w:proofErr w:type="spellEnd"/>
+      <w:r>
+        <w:rPr>
+          <w:lang w:val="en"/>
+        </w:rPr>
+        <w:t xml:space="preserve"> et </w:t>
+      </w:r>
+      <w:proofErr w:type="spellStart"/>
+      <w:r>
+        <w:rPr>
+          <w:lang w:val="en"/>
+        </w:rPr>
+        <w:t>magnis</w:t>
+      </w:r>
+      <w:proofErr w:type="spellEnd"/>
+      <w:r>
+        <w:rPr>
+          <w:lang w:val="en"/>
+        </w:rPr>
+        <w:t xml:space="preserve"> dis parturient </w:t>
+      </w:r>
+      <w:proofErr w:type="spellStart"/>
+      <w:r>
+        <w:rPr>
+          <w:lang w:val="en"/>
+        </w:rPr>
+        <w:t>montes</w:t>
+      </w:r>
+      <w:proofErr w:type="spellEnd"/>
+      <w:r>
+        <w:rPr>
+          <w:lang w:val="en"/>
+        </w:rPr>
+        <w:t xml:space="preserve">, </w:t>
+      </w:r>
+      <w:proofErr w:type="spellStart"/>
+      <w:r>
+        <w:rPr>
+          <w:lang w:val="en"/>
+        </w:rPr>
+        <w:t>nascetur</w:t>
+      </w:r>
+      <w:proofErr w:type="spellEnd"/>
+      <w:r>
+        <w:rPr>
+          <w:lang w:val="en"/>
+        </w:rPr>
+        <w:t xml:space="preserve"> </w:t>
+      </w:r>
+      <w:proofErr w:type="spellStart"/>
+      <w:r>
+        <w:rPr>
+          <w:lang w:val="en"/>
+        </w:rPr>
+        <w:t>ridiculus</w:t>
+      </w:r>
+      <w:proofErr w:type="spellEnd"/>
+      <w:r>
+        <w:rPr>
+          <w:lang w:val="en"/>
+        </w:rPr>
+        <w:t xml:space="preserve"> mus. </w:t>
+      </w:r>
+      <w:proofErr w:type="spellStart"/>
+      <w:r>
+        <w:rPr>
+          <w:lang w:val="en"/>
+        </w:rPr>
+        <w:t>Curabitur</w:t>
+      </w:r>
+      <w:proofErr w:type="spellEnd"/>
+      <w:r>
+        <w:rPr>
+          <w:lang w:val="en"/>
+        </w:rPr>
+        <w:t xml:space="preserve"> </w:t>
+      </w:r>
+      <w:proofErr w:type="spellStart"/>
+      <w:r>
+        <w:rPr>
+          <w:lang w:val="en"/>
+        </w:rPr>
+        <w:t>sollicitudin</w:t>
+      </w:r>
+      <w:proofErr w:type="spellEnd"/>
+      <w:r>
+        <w:rPr>
+          <w:lang w:val="en"/>
+        </w:rPr>
+        <w:t xml:space="preserve"> </w:t>
+      </w:r>
+      <w:proofErr w:type="spellStart"/>
+      <w:r>
+        <w:rPr>
+          <w:lang w:val="en"/>
+        </w:rPr>
+        <w:t>volutpat</w:t>
+      </w:r>
+      <w:proofErr w:type="spellEnd"/>
+      <w:r>
+        <w:rPr>
+          <w:lang w:val="en"/>
+        </w:rPr>
+        <w:t xml:space="preserve"> ante. </w:t>
+      </w:r>
+      <w:proofErr w:type="spellStart"/>
+      <w:r>
+        <w:rPr>
+          <w:lang w:val="en"/>
+        </w:rPr>
+        <w:t>Praesent</w:t>
+      </w:r>
+      <w:proofErr w:type="spellEnd"/>
+      <w:r>
+        <w:rPr>
+          <w:lang w:val="en"/>
+        </w:rPr>
+        <w:t xml:space="preserve"> </w:t>
+      </w:r>
+      <w:proofErr w:type="spellStart"/>
+      <w:r>
+        <w:rPr>
+          <w:lang w:val="en"/>
+        </w:rPr>
+        <w:t>faucibus</w:t>
+      </w:r>
+      <w:proofErr w:type="spellEnd"/>
+      <w:r>
+        <w:rPr>
+          <w:lang w:val="en"/>
+        </w:rPr>
+        <w:t xml:space="preserve"> </w:t>
+      </w:r>
+      <w:proofErr w:type="spellStart"/>
+      <w:r>
+        <w:rPr>
+          <w:lang w:val="en"/>
+        </w:rPr>
+        <w:t>tortor</w:t>
+      </w:r>
+      <w:proofErr w:type="spellEnd"/>
+      <w:r>
+        <w:rPr>
+          <w:lang w:val="en"/>
+        </w:rPr>
+        <w:t xml:space="preserve"> in semper cursus. In </w:t>
+      </w:r>
+      <w:proofErr w:type="spellStart"/>
+      <w:r>
+        <w:rPr>
+          <w:lang w:val="en"/>
+        </w:rPr>
+        <w:t>hac</w:t>
+      </w:r>
+      <w:proofErr w:type="spellEnd"/>
+      <w:r>
+        <w:rPr>
+          <w:lang w:val="en"/>
+        </w:rPr>
+        <w:t xml:space="preserve"> </w:t>
+      </w:r>
+      <w:proofErr w:type="spellStart"/>
+      <w:r>
+        <w:rPr>
+          <w:lang w:val="en"/>
+        </w:rPr>
+        <w:t>habitasse</w:t>
+      </w:r>
+      <w:proofErr w:type="spellEnd"/>
+      <w:r>
+        <w:rPr>
+          <w:lang w:val="en"/>
+        </w:rPr>
+        <w:t xml:space="preserve"> </w:t>
+      </w:r>
+      <w:proofErr w:type="spellStart"/>
+      <w:r>
+        <w:rPr>
+          <w:lang w:val="en"/>
+        </w:rPr>
+        <w:t>platea</w:t>
+      </w:r>
+      <w:proofErr w:type="spellEnd"/>
+      <w:r>
+        <w:rPr>
+          <w:lang w:val="en"/>
+        </w:rPr>
+        <w:t xml:space="preserve"> </w:t>
+      </w:r>
+      <w:proofErr w:type="spellStart"/>
+      <w:r>
+        <w:rPr>
+          <w:lang w:val="en"/>
+        </w:rPr>
+        <w:t>dictumst</w:t>
+      </w:r>
+      <w:proofErr w:type="spellEnd"/>
+      <w:r>
+        <w:rPr>
+          <w:lang w:val="en"/>
+        </w:rPr>
+        <w:t xml:space="preserve">. </w:t>
+      </w:r>
+      <w:proofErr w:type="spellStart"/>
+      <w:r>
+        <w:rPr>
+          <w:lang w:val="en"/>
+        </w:rPr>
+        <w:t>Nulla</w:t>
+      </w:r>
+      <w:proofErr w:type="spellEnd"/>
+      <w:r>
+        <w:rPr>
+          <w:lang w:val="en"/>
+        </w:rPr>
+        <w:t xml:space="preserve"> </w:t>
+      </w:r>
+      <w:proofErr w:type="spellStart"/>
+      <w:r>
+        <w:rPr>
+          <w:lang w:val="en"/>
+        </w:rPr>
+        <w:t>quis</w:t>
+      </w:r>
+      <w:proofErr w:type="spellEnd"/>
+      <w:r>
+        <w:rPr>
+          <w:lang w:val="en"/>
+        </w:rPr>
+        <w:t xml:space="preserve"> </w:t>
+      </w:r>
+      <w:proofErr w:type="spellStart"/>
+      <w:r>
+        <w:rPr>
+          <w:lang w:val="en"/>
+        </w:rPr>
+        <w:t>accumsan</w:t>
+      </w:r>
+      <w:proofErr w:type="spellEnd"/>
+      <w:r>
+        <w:rPr>
+          <w:lang w:val="en"/>
+        </w:rPr>
+        <w:t xml:space="preserve"> </w:t>
+      </w:r>
+      <w:proofErr w:type="spellStart"/>
+      <w:r>
+        <w:rPr>
+          <w:lang w:val="en"/>
+        </w:rPr>
+        <w:t>odio</w:t>
+      </w:r>
+      <w:proofErr w:type="spellEnd"/>
+      <w:r>
+        <w:rPr>
+          <w:lang w:val="en"/>
+        </w:rPr>
+        <w:t xml:space="preserve">, </w:t>
+      </w:r>
+      <w:proofErr w:type="spellStart"/>
+      <w:r>
+        <w:rPr>
+          <w:lang w:val="en"/>
+        </w:rPr>
+        <w:t>pellentesque</w:t>
+      </w:r>
+      <w:proofErr w:type="spellEnd"/>
+      <w:r>
+        <w:rPr>
+          <w:lang w:val="en"/>
+        </w:rPr>
+        <w:t xml:space="preserve"> </w:t>
+      </w:r>
+      <w:proofErr w:type="spellStart"/>
+      <w:r>
+        <w:rPr>
+          <w:lang w:val="en"/>
+        </w:rPr>
+        <w:t>aliquam</w:t>
+      </w:r>
+      <w:proofErr w:type="spellEnd"/>
+      <w:r>
+        <w:rPr>
+          <w:lang w:val="en"/>
+        </w:rPr>
+        <w:t xml:space="preserve"> </w:t>
+      </w:r>
+      <w:proofErr w:type="spellStart"/>
+      <w:r>
+        <w:rPr>
+          <w:lang w:val="en"/>
+        </w:rPr>
+        <w:t>nibh</w:t>
+      </w:r>
+      <w:proofErr w:type="spellEnd"/>
+      <w:r>
+        <w:rPr>
+          <w:lang w:val="en"/>
+        </w:rPr>
+        <w:t xml:space="preserve">. </w:t>
+      </w:r>
+      <w:proofErr w:type="spellStart"/>
+      <w:r>
+        <w:rPr>
+          <w:lang w:val="en"/>
+        </w:rPr>
+        <w:t>Praesent</w:t>
+      </w:r>
+      <w:proofErr w:type="spellEnd"/>
+      <w:r>
+        <w:rPr>
+          <w:lang w:val="en"/>
+        </w:rPr>
+        <w:t xml:space="preserve"> </w:t>
+      </w:r>
+      <w:proofErr w:type="spellStart"/>
+      <w:r>
+        <w:rPr>
+          <w:lang w:val="en"/>
+        </w:rPr>
+        <w:t>vel</w:t>
+      </w:r>
+      <w:proofErr w:type="spellEnd"/>
+      <w:r>
+        <w:rPr>
+          <w:lang w:val="en"/>
+        </w:rPr>
+        <w:t xml:space="preserve"> </w:t>
+      </w:r>
+      <w:proofErr w:type="spellStart"/>
+      <w:r>
+        <w:rPr>
+          <w:lang w:val="en"/>
+        </w:rPr>
+        <w:t>lectus</w:t>
+      </w:r>
+      <w:proofErr w:type="spellEnd"/>
+      <w:r>
+        <w:rPr>
+          <w:lang w:val="en"/>
+        </w:rPr>
+        <w:t xml:space="preserve"> quam. </w:t>
+      </w:r>
+      <w:proofErr w:type="spellStart"/>
+      <w:r>
+        <w:rPr>
+          <w:lang w:val="en"/>
+        </w:rPr>
+        <w:t>Praesent</w:t>
+      </w:r>
+      <w:proofErr w:type="spellEnd"/>
+      <w:r>
+        <w:rPr>
+          <w:lang w:val="en"/>
+        </w:rPr>
+        <w:t xml:space="preserve"> </w:t>
+      </w:r>
+      <w:proofErr w:type="spellStart"/>
+      <w:r>
+        <w:rPr>
+          <w:lang w:val="en"/>
+        </w:rPr>
+        <w:t>ornare</w:t>
+      </w:r>
+      <w:proofErr w:type="spellEnd"/>
+      <w:r>
+        <w:rPr>
+          <w:lang w:val="en"/>
+        </w:rPr>
+        <w:t xml:space="preserve"> </w:t>
+      </w:r>
+      <w:proofErr w:type="spellStart"/>
+      <w:r>
+        <w:rPr>
+          <w:lang w:val="en"/>
+        </w:rPr>
+        <w:t>velit</w:t>
+      </w:r>
+      <w:proofErr w:type="spellEnd"/>
+      <w:r>
+        <w:rPr>
+          <w:lang w:val="en"/>
+        </w:rPr>
+        <w:t xml:space="preserve"> sit </w:t>
+      </w:r>
+      <w:proofErr w:type="spellStart"/>
+      <w:r>
+        <w:rPr>
+          <w:lang w:val="en"/>
+        </w:rPr>
+        <w:t>amet</w:t>
+      </w:r>
+      <w:proofErr w:type="spellEnd"/>
+      <w:r>
+        <w:rPr>
+          <w:lang w:val="en"/>
+        </w:rPr>
+        <w:t xml:space="preserve"> </w:t>
+      </w:r>
+      <w:proofErr w:type="spellStart"/>
+      <w:r>
+        <w:rPr>
+          <w:lang w:val="en"/>
+        </w:rPr>
+        <w:t>egestas</w:t>
+      </w:r>
+      <w:proofErr w:type="spellEnd"/>
+      <w:r>
+        <w:rPr>
+          <w:lang w:val="en"/>
+        </w:rPr>
+        <w:t xml:space="preserve"> </w:t>
+      </w:r>
+      <w:proofErr w:type="spellStart"/>
+      <w:r>
+        <w:rPr>
+          <w:lang w:val="en"/>
+        </w:rPr>
+        <w:t>laoreet</w:t>
+      </w:r>
+      <w:proofErr w:type="spellEnd"/>
+      <w:r>
+        <w:rPr>
+          <w:lang w:val="en"/>
+        </w:rPr>
+        <w:t xml:space="preserve">. </w:t>
+      </w:r>
+      <w:proofErr w:type="spellStart"/>
+      <w:r>
+        <w:rPr>
+          <w:lang w:val="en"/>
+        </w:rPr>
+        <w:t>Cras</w:t>
+      </w:r>
+      <w:proofErr w:type="spellEnd"/>
+      <w:r>
+        <w:rPr>
+          <w:lang w:val="en"/>
+        </w:rPr>
+        <w:t xml:space="preserve"> </w:t>
+      </w:r>
+      <w:proofErr w:type="spellStart"/>
+      <w:r>
+        <w:rPr>
+          <w:lang w:val="en"/>
+        </w:rPr>
+        <w:t>feugiat</w:t>
+      </w:r>
+      <w:proofErr w:type="spellEnd"/>
+      <w:r>
+        <w:rPr>
+          <w:lang w:val="en"/>
+        </w:rPr>
+        <w:t xml:space="preserve"> </w:t>
+      </w:r>
+      <w:proofErr w:type="spellStart"/>
+      <w:r>
+        <w:rPr>
+          <w:lang w:val="en"/>
+        </w:rPr>
+        <w:t>metus</w:t>
+      </w:r>
+      <w:proofErr w:type="spellEnd"/>
+      <w:r>
+        <w:rPr>
+          <w:lang w:val="en"/>
+        </w:rPr>
+        <w:t xml:space="preserve"> a </w:t>
+      </w:r>
+      <w:proofErr w:type="spellStart"/>
+      <w:r>
+        <w:rPr>
+          <w:lang w:val="en"/>
+        </w:rPr>
+        <w:t>tincidunt</w:t>
+      </w:r>
+      <w:proofErr w:type="spellEnd"/>
+      <w:r>
+        <w:rPr>
+          <w:lang w:val="en"/>
+        </w:rPr>
+        <w:t xml:space="preserve"> </w:t>
+      </w:r>
+      <w:proofErr w:type="spellStart"/>
+      <w:r>
+        <w:rPr>
+          <w:lang w:val="en"/>
+        </w:rPr>
+        <w:t>egestas</w:t>
+      </w:r>
+      <w:proofErr w:type="spellEnd"/>
+      <w:r>
+        <w:rPr>
+          <w:lang w:val="en"/>
+        </w:rPr>
+        <w:t xml:space="preserve">. </w:t>
+      </w:r>
+      <w:proofErr w:type="spellStart"/>
+      <w:r>
+        <w:rPr>
+          <w:lang w:val="en"/>
+        </w:rPr>
+        <w:t>Pellentesque</w:t>
+      </w:r>
+      <w:proofErr w:type="spellEnd"/>
+      <w:r>
+        <w:rPr>
+          <w:lang w:val="en"/>
+        </w:rPr>
+        <w:t xml:space="preserve"> </w:t>
+      </w:r>
+      <w:proofErr w:type="spellStart"/>
+      <w:r>
+        <w:rPr>
+          <w:lang w:val="en"/>
+        </w:rPr>
+        <w:t>erat</w:t>
+      </w:r>
+      <w:proofErr w:type="spellEnd"/>
+      <w:r>
+        <w:rPr>
+          <w:lang w:val="en"/>
+        </w:rPr>
+        <w:t xml:space="preserve"> </w:t>
+      </w:r>
+      <w:proofErr w:type="spellStart"/>
+      <w:r>
+        <w:rPr>
+          <w:lang w:val="en"/>
+        </w:rPr>
+        <w:t>sapien</w:t>
+      </w:r>
+      <w:proofErr w:type="spellEnd"/>
+      <w:r>
+        <w:rPr>
+          <w:lang w:val="en"/>
+        </w:rPr>
+        <w:t xml:space="preserve">, </w:t>
+      </w:r>
+      <w:proofErr w:type="spellStart"/>
+      <w:r>
+        <w:rPr>
+          <w:lang w:val="en"/>
+        </w:rPr>
+        <w:t>vestibulum</w:t>
+      </w:r>
+      <w:proofErr w:type="spellEnd"/>
+      <w:r>
+        <w:rPr>
+          <w:lang w:val="en"/>
+        </w:rPr>
+        <w:t xml:space="preserve"> </w:t>
+      </w:r>
+      <w:proofErr w:type="spellStart"/>
+      <w:r>
+        <w:rPr>
+          <w:lang w:val="en"/>
+        </w:rPr>
+        <w:t>nec</w:t>
+      </w:r>
+      <w:proofErr w:type="spellEnd"/>
+      <w:r>
+        <w:rPr>
+          <w:lang w:val="en"/>
+        </w:rPr>
+        <w:t xml:space="preserve"> </w:t>
+      </w:r>
+      <w:proofErr w:type="spellStart"/>
+      <w:r>
+        <w:rPr>
+          <w:lang w:val="en"/>
+        </w:rPr>
+        <w:t>lectus</w:t>
+      </w:r>
+      <w:proofErr w:type="spellEnd"/>
+      <w:r>
+        <w:rPr>
+          <w:lang w:val="en"/>
+        </w:rPr>
+        <w:t xml:space="preserve"> id, </w:t>
+      </w:r>
+      <w:proofErr w:type="spellStart"/>
+      <w:r>
+        <w:rPr>
+          <w:lang w:val="en"/>
+        </w:rPr>
+        <w:t>posuere</w:t>
+      </w:r>
+      <w:proofErr w:type="spellEnd"/>
+      <w:r>
+        <w:rPr>
+          <w:lang w:val="en"/>
+        </w:rPr>
+        <w:t xml:space="preserve"> </w:t>
+      </w:r>
+      <w:proofErr w:type="spellStart"/>
+      <w:r>
+        <w:rPr>
+          <w:lang w:val="en"/>
+        </w:rPr>
+        <w:t>congue</w:t>
+      </w:r>
+      <w:proofErr w:type="spellEnd"/>
+      <w:r>
+        <w:rPr>
+          <w:lang w:val="en"/>
+        </w:rPr>
+        <w:t xml:space="preserve"> nisi.</w:t>
       </w:r>
       <w:r>
         <w:rPr>
@@ -5415,7 +7128,15 @@
         </w:numPr>
       </w:pPr>
       <w:r>
-        <w:t xml:space="preserve">Kowalski J., Jak cytować materiały źródłowe, Oficyna Wydawnicza Example, </w:t>
+        <w:t xml:space="preserve">Kowalski J., Jak cytować materiały źródłowe, Oficyna Wydawnicza </w:t>
+      </w:r>
+      <w:proofErr w:type="spellStart"/>
+      <w:r>
+        <w:t>Example</w:t>
+      </w:r>
+      <w:proofErr w:type="spellEnd"/>
+      <w:r>
+        <w:t xml:space="preserve">, </w:t>
       </w:r>
       <w:r>
         <w:t>Katowice</w:t>
@@ -9474,7 +11195,7 @@
 </file>
 
 <file path=customXml/itemProps1.xml><?xml version="1.0" encoding="utf-8"?>
-<ds:datastoreItem xmlns:ds="http://schemas.openxmlformats.org/officeDocument/2006/customXml" ds:itemID="{AC2FA55E-C53A-CB4F-B596-4EA8520396E4}">
+<ds:datastoreItem xmlns:ds="http://schemas.openxmlformats.org/officeDocument/2006/customXml" ds:itemID="{B86D1421-8D63-1549-9FB0-6B2595F017A7}">
   <ds:schemaRefs>
     <ds:schemaRef ds:uri="http://schemas.openxmlformats.org/officeDocument/2006/bibliography"/>
   </ds:schemaRefs>

</xml_diff>